<commit_message>
Added facion abilities to the primer
</commit_message>
<xml_diff>
--- a/Rules Primer.docx
+++ b/Rules Primer.docx
@@ -534,7 +534,21 @@
           <w:b/>
           <w:bCs/>
         </w:rPr>
-        <w:t>Multiattack</w:t>
+        <w:t>Multi</w:t>
+      </w:r>
+      <w:r>
+        <w:rPr>
+          <w:b/>
+          <w:bCs/>
+        </w:rPr>
+        <w:t>-A</w:t>
+      </w:r>
+      <w:r>
+        <w:rPr>
+          <w:b/>
+          <w:bCs/>
+        </w:rPr>
+        <w:t>ttack</w:t>
       </w:r>
       <w:r>
         <w:br/>
@@ -579,7 +593,10 @@
         <w:br/>
       </w:r>
       <w:r>
-        <w:t>When attacking, choose a direction. If one of your attacks kills an enemy unit and you have surplus damage to assign, you may immediately attack the next unit in that direction once with an attack whose base Power is equal to the unassigned damage</w:t>
+        <w:t xml:space="preserve">When attacking, choose a direction. If one of your attacks kills an enemy unit and you have surplus damage to assign, you may immediately attack the next unit in that direction once with an attack whose base Power is equal to the unassigned </w:t>
+      </w:r>
+      <w:r>
+        <w:t>damage.</w:t>
       </w:r>
     </w:p>
     <w:p>
@@ -633,7 +650,10 @@
         <w:br/>
       </w:r>
       <w:r>
-        <w:t>Attacking this unit imposes one Attack Penalty on the attacker</w:t>
+        <w:t xml:space="preserve">Attacking this unit imposes one Attack Penalty on the </w:t>
+      </w:r>
+      <w:r>
+        <w:t>attacker.</w:t>
       </w:r>
     </w:p>
     <w:p>
@@ -652,7 +672,10 @@
         <w:br/>
       </w:r>
       <w:r>
-        <w:t>At the end of the turn, restore X Wounds to this unit</w:t>
+        <w:t xml:space="preserve">At the end of the turn, restore X Wounds to this </w:t>
+      </w:r>
+      <w:r>
+        <w:t>unit.</w:t>
       </w:r>
     </w:p>
     <w:p>
@@ -664,6 +687,275 @@
           <w:szCs w:val="20"/>
         </w:rPr>
       </w:pPr>
+      <w:r>
+        <w:rPr>
+          <w:rFonts w:ascii="Arial" w:eastAsia="Times New Roman" w:hAnsi="Arial" w:cs="Arial"/>
+          <w:b/>
+          <w:bCs/>
+          <w:color w:val="000000"/>
+          <w:sz w:val="20"/>
+          <w:szCs w:val="20"/>
+        </w:rPr>
+        <w:t>Seed X</w:t>
+      </w:r>
+      <w:r>
+        <w:rPr>
+          <w:rFonts w:ascii="Arial" w:eastAsia="Times New Roman" w:hAnsi="Arial" w:cs="Arial"/>
+          <w:b/>
+          <w:bCs/>
+          <w:color w:val="000000"/>
+          <w:sz w:val="20"/>
+          <w:szCs w:val="20"/>
+        </w:rPr>
+        <w:br/>
+      </w:r>
+      <w:r>
+        <w:rPr>
+          <w:rFonts w:ascii="Arial" w:eastAsia="Times New Roman" w:hAnsi="Arial" w:cs="Arial"/>
+          <w:color w:val="000000"/>
+          <w:sz w:val="20"/>
+          <w:szCs w:val="20"/>
+        </w:rPr>
+        <w:t xml:space="preserve">When rooted, the unit may spend Activation Points as an action.  After X points are spent, choose whether or not to grant the Seed ability to the new unit.  If you do, then this unit loses this ability.  At the end of the round, create a new unit within 6 inches of the this unit.  You may create any type of Plant unit within the same Root Network as this unit.  </w:t>
+      </w:r>
+    </w:p>
+    <w:p>
+      <w:pPr>
+        <w:rPr>
+          <w:rFonts w:ascii="Arial" w:eastAsia="Times New Roman" w:hAnsi="Arial" w:cs="Arial"/>
+          <w:color w:val="000000"/>
+          <w:sz w:val="20"/>
+          <w:szCs w:val="20"/>
+        </w:rPr>
+      </w:pPr>
+      <w:r>
+        <w:rPr>
+          <w:rFonts w:ascii="Arial" w:eastAsia="Times New Roman" w:hAnsi="Arial" w:cs="Arial"/>
+          <w:b/>
+          <w:bCs/>
+          <w:color w:val="000000"/>
+          <w:sz w:val="20"/>
+          <w:szCs w:val="20"/>
+        </w:rPr>
+        <w:t>Root</w:t>
+      </w:r>
+      <w:r>
+        <w:rPr>
+          <w:rFonts w:ascii="Arial" w:eastAsia="Times New Roman" w:hAnsi="Arial" w:cs="Arial"/>
+          <w:b/>
+          <w:bCs/>
+          <w:color w:val="000000"/>
+          <w:sz w:val="20"/>
+          <w:szCs w:val="20"/>
+        </w:rPr>
+        <w:br/>
+      </w:r>
+      <w:r>
+        <w:rPr>
+          <w:rFonts w:ascii="Arial" w:eastAsia="Times New Roman" w:hAnsi="Arial" w:cs="Arial"/>
+          <w:color w:val="000000"/>
+          <w:sz w:val="20"/>
+          <w:szCs w:val="20"/>
+        </w:rPr>
+        <w:t>This unit may root itself into the ground.  While doing so, it gains Regeneration 1, +1 Toughness, and +1 to its attack range. While rooted, the unit cannot move.  A unit may use this ability once per turn, unless otherwise specified.  Units may not be rooted closer than 1" to any other rooted unit.</w:t>
+      </w:r>
+    </w:p>
+    <w:p>
+      <w:r>
+        <w:rPr>
+          <w:b/>
+          <w:bCs/>
+        </w:rPr>
+        <w:t>Enhanced Burrow</w:t>
+      </w:r>
+      <w:r>
+        <w:rPr>
+          <w:b/>
+          <w:bCs/>
+        </w:rPr>
+        <w:br/>
+      </w:r>
+      <w:r>
+        <w:t>Functions the same as Burrow, but treat the unit's Movement Cost as being half of what it is when Burrowed. If the unit charged the turn it unburrows and it kills its target, it may reburrow during a Movement Action taken within the same Activation by spending at three Activation Points in addition to the points spent on the Burrow action.  These three points do not count towards the available movement for this Burrow.</w:t>
+      </w:r>
+    </w:p>
+    <w:p/>
+    <w:p/>
+    <w:p/>
+    <w:p/>
+    <w:p/>
+    <w:p/>
+    <w:p>
+      <w:r>
+        <w:rPr>
+          <w:b/>
+          <w:bCs/>
+        </w:rPr>
+        <w:lastRenderedPageBreak/>
+        <w:t>Reshape X</w:t>
+      </w:r>
+      <w:r>
+        <w:rPr>
+          <w:b/>
+          <w:bCs/>
+        </w:rPr>
+        <w:br/>
+      </w:r>
+      <w:r>
+        <w:t>The unit is malleable and can be recreated and changed by other units. X represents the current level.  For each level of Reshape beyond the first, increase its Toughness, Power, Focus, and Damage by 1; Increase its Wounds and Activation Points by 2; decrease its Attack Cost by 0.1; increase its Pound of Flesh level by 1. For every two levels of Reshape decrease the model's Move Cost by 0.1. For every three levels, increase the base size. (28mm -&gt; 40mm -&gt;60mm)</w:t>
+      </w:r>
+    </w:p>
+    <w:p>
+      <w:r>
+        <w:rPr>
+          <w:b/>
+          <w:bCs/>
+        </w:rPr>
+        <w:t>Spore Cloud (X)</w:t>
+      </w:r>
+      <w:r>
+        <w:br/>
+      </w:r>
+      <w:r>
+        <w:t>Releases a cloud of basic spores that fills an area of radius X (2 if not provided) for 2 turns. Each enemy unit that ends its turn within the cloud either becomes infected with the specific Spore type, or adds a counter to an existing Spore infection.  If no enemy units are infected with this cloud after the 2 turns, then return the unit to the battlefield at full Wounds.</w:t>
+      </w:r>
+    </w:p>
+    <w:p>
+      <w:r>
+        <w:rPr>
+          <w:b/>
+          <w:bCs/>
+        </w:rPr>
+        <w:t>Toxin Spores</w:t>
+      </w:r>
+      <w:r>
+        <w:rPr>
+          <w:b/>
+          <w:bCs/>
+        </w:rPr>
+        <w:br/>
+      </w:r>
+      <w:r>
+        <w:t>At the end of the units turn, it takes 1D per stack of Toxin Spores. This cannot be mitigated via armor</w:t>
+      </w:r>
+    </w:p>
+    <w:p>
+      <w:r>
+        <w:rPr>
+          <w:b/>
+          <w:bCs/>
+        </w:rPr>
+        <w:t>Crippling Spores</w:t>
+      </w:r>
+      <w:r>
+        <w:br/>
+      </w:r>
+      <w:r>
+        <w:t xml:space="preserve">While infected, the unit gains one of the following per stack:  -1 Toughness, -1 Activation Points, Power; +0.4 Atk Cost, +0.4 Move cost. </w:t>
+      </w:r>
+    </w:p>
+    <w:p>
+      <w:r>
+        <w:rPr>
+          <w:b/>
+          <w:bCs/>
+        </w:rPr>
+        <w:t>Brain Spores</w:t>
+      </w:r>
+      <w:r>
+        <w:rPr>
+          <w:b/>
+          <w:bCs/>
+        </w:rPr>
+        <w:br/>
+      </w:r>
+      <w:r>
+        <w:t>When the amount of stacks meets or exceeds the units Toughness, it permanently changes to the control of the infecting player</w:t>
+      </w:r>
+    </w:p>
+    <w:p>
+      <w:r>
+        <w:rPr>
+          <w:b/>
+          <w:bCs/>
+        </w:rPr>
+        <w:t>Spawning Spores</w:t>
+      </w:r>
+      <w:r>
+        <w:rPr>
+          <w:b/>
+          <w:bCs/>
+        </w:rPr>
+        <w:br/>
+      </w:r>
+      <w:r>
+        <w:t>When the unit dies, create a number of Shroomin Grunts equal to the number of stacks on it. These must be placed within 2" of the dying model</w:t>
+      </w:r>
+    </w:p>
+    <w:p>
+      <w:pPr>
+        <w:rPr>
+          <w:b/>
+          <w:bCs/>
+        </w:rPr>
+      </w:pPr>
+    </w:p>
+    <w:p>
+      <w:r>
+        <w:rPr>
+          <w:b/>
+          <w:bCs/>
+        </w:rPr>
+        <w:t>Summon Spores</w:t>
+      </w:r>
+      <w:r>
+        <w:rPr>
+          <w:b/>
+          <w:bCs/>
+        </w:rPr>
+        <w:br/>
+      </w:r>
+      <w:r>
+        <w:t>Creates a spore cloud at a location, or adds 3 rounds to an existing cloud while increasing its radius by 2 inches</w:t>
+      </w:r>
+    </w:p>
+    <w:p>
+      <w:r>
+        <w:rPr>
+          <w:b/>
+          <w:bCs/>
+        </w:rPr>
+        <w:t>Breakaway Spores</w:t>
+      </w:r>
+      <w:r>
+        <w:rPr>
+          <w:b/>
+          <w:bCs/>
+        </w:rPr>
+        <w:br/>
+      </w:r>
+      <w:r>
+        <w:t>When the Spore Colony takes damage, for every 3 damage received from a single Attack, (NOT Attack Action) you may generate a Spore Cloud within 3 inches of the Spore Colony that has two counters on it.  If this is not absorbed, create a Grunt upon dissolution of the cloud</w:t>
+      </w:r>
+    </w:p>
+    <w:p>
+      <w:r>
+        <w:rPr>
+          <w:b/>
+          <w:bCs/>
+        </w:rPr>
+        <w:t>Hydra Spores</w:t>
+      </w:r>
+      <w:r>
+        <w:rPr>
+          <w:b/>
+          <w:bCs/>
+        </w:rPr>
+        <w:br/>
+      </w:r>
+      <w:r>
+        <w:t>When the Hydra dies, create an additional Spore Cloud within 3 inches of the model.  Both clouds have a single counter on them, and will reform a Hydra if not absorbed</w:t>
+      </w:r>
     </w:p>
     <w:p/>
     <w:p/>
@@ -672,127 +964,11 @@
     <w:p/>
     <w:p/>
     <w:p/>
-    <w:p/>
-    <w:p/>
-    <w:p/>
-    <w:p/>
-    <w:p/>
     <w:p>
       <w:r>
         <w:br w:type="page"/>
       </w:r>
     </w:p>
-    <w:p>
-      <w:pPr>
-        <w:pStyle w:val="Heading1"/>
-      </w:pPr>
-    </w:p>
-    <w:p>
-      <w:pPr>
-        <w:pStyle w:val="Heading1"/>
-      </w:pPr>
-    </w:p>
-    <w:p>
-      <w:pPr>
-        <w:pStyle w:val="Heading1"/>
-      </w:pPr>
-    </w:p>
-    <w:p>
-      <w:pPr>
-        <w:pStyle w:val="Heading1"/>
-      </w:pPr>
-    </w:p>
-    <w:p>
-      <w:pPr>
-        <w:pStyle w:val="Heading1"/>
-      </w:pPr>
-    </w:p>
-    <w:p>
-      <w:pPr>
-        <w:pStyle w:val="Heading1"/>
-      </w:pPr>
-    </w:p>
-    <w:p>
-      <w:pPr>
-        <w:pStyle w:val="Heading1"/>
-      </w:pPr>
-    </w:p>
-    <w:p>
-      <w:pPr>
-        <w:pStyle w:val="Heading1"/>
-      </w:pPr>
-    </w:p>
-    <w:p>
-      <w:pPr>
-        <w:pStyle w:val="Heading1"/>
-      </w:pPr>
-    </w:p>
-    <w:p>
-      <w:pPr>
-        <w:pStyle w:val="Heading1"/>
-      </w:pPr>
-    </w:p>
-    <w:p>
-      <w:pPr>
-        <w:pStyle w:val="Heading1"/>
-      </w:pPr>
-    </w:p>
-    <w:p>
-      <w:pPr>
-        <w:pStyle w:val="Heading1"/>
-      </w:pPr>
-    </w:p>
-    <w:p>
-      <w:pPr>
-        <w:pStyle w:val="Heading1"/>
-      </w:pPr>
-    </w:p>
-    <w:p>
-      <w:pPr>
-        <w:pStyle w:val="Heading1"/>
-      </w:pPr>
-    </w:p>
-    <w:p>
-      <w:pPr>
-        <w:pStyle w:val="Heading1"/>
-      </w:pPr>
-    </w:p>
-    <w:p>
-      <w:pPr>
-        <w:pStyle w:val="Heading1"/>
-      </w:pPr>
-    </w:p>
-    <w:p/>
-    <w:p/>
-    <w:p/>
-    <w:p/>
-    <w:p/>
-    <w:p/>
-    <w:p/>
-    <w:p/>
-    <w:p/>
-    <w:p/>
-    <w:p/>
-    <w:p/>
-    <w:p/>
-    <w:p/>
-    <w:p/>
-    <w:p/>
-    <w:p/>
-    <w:p/>
-    <w:p/>
-    <w:p/>
-    <w:p/>
-    <w:p/>
-    <w:p/>
-    <w:p/>
-    <w:p/>
-    <w:p/>
-    <w:p/>
-    <w:p/>
-    <w:p/>
-    <w:p/>
-    <w:p/>
     <w:p>
       <w:pPr>
         <w:sectPr>
@@ -821,10 +997,9 @@
         <w:gridCol w:w="540"/>
         <w:gridCol w:w="540"/>
         <w:gridCol w:w="540"/>
-        <w:gridCol w:w="1620"/>
-        <w:gridCol w:w="506"/>
-        <w:gridCol w:w="34"/>
-        <w:gridCol w:w="3420"/>
+        <w:gridCol w:w="990"/>
+        <w:gridCol w:w="810"/>
+        <w:gridCol w:w="3780"/>
       </w:tblGrid>
       <w:tr>
         <w:trPr>
@@ -1009,7 +1184,7 @@
         </w:tc>
         <w:tc>
           <w:tcPr>
-            <w:tcW w:w="1620" w:type="dxa"/>
+            <w:tcW w:w="990" w:type="dxa"/>
             <w:noWrap/>
             <w:hideMark/>
           </w:tcPr>
@@ -1031,7 +1206,7 @@
         </w:tc>
         <w:tc>
           <w:tcPr>
-            <w:tcW w:w="506" w:type="dxa"/>
+            <w:tcW w:w="810" w:type="dxa"/>
             <w:noWrap/>
             <w:hideMark/>
           </w:tcPr>
@@ -1053,8 +1228,7 @@
         </w:tc>
         <w:tc>
           <w:tcPr>
-            <w:tcW w:w="3454" w:type="dxa"/>
-            <w:gridSpan w:val="2"/>
+            <w:tcW w:w="3780" w:type="dxa"/>
             <w:hideMark/>
           </w:tcPr>
           <w:p>
@@ -1199,36 +1373,35 @@
         </w:tc>
         <w:tc>
           <w:tcPr>
-            <w:tcW w:w="1620" w:type="dxa"/>
-            <w:noWrap/>
-          </w:tcPr>
-          <w:p>
-            <w:pPr>
-              <w:rPr>
-                <w:sz w:val="16"/>
-                <w:szCs w:val="16"/>
-              </w:rPr>
-            </w:pPr>
-          </w:p>
-        </w:tc>
-        <w:tc>
-          <w:tcPr>
-            <w:tcW w:w="506" w:type="dxa"/>
-            <w:noWrap/>
-          </w:tcPr>
-          <w:p>
-            <w:pPr>
-              <w:rPr>
-                <w:sz w:val="16"/>
-                <w:szCs w:val="16"/>
-              </w:rPr>
-            </w:pPr>
-          </w:p>
-        </w:tc>
-        <w:tc>
-          <w:tcPr>
-            <w:tcW w:w="3454" w:type="dxa"/>
-            <w:gridSpan w:val="2"/>
+            <w:tcW w:w="990" w:type="dxa"/>
+            <w:noWrap/>
+          </w:tcPr>
+          <w:p>
+            <w:pPr>
+              <w:rPr>
+                <w:sz w:val="16"/>
+                <w:szCs w:val="16"/>
+              </w:rPr>
+            </w:pPr>
+          </w:p>
+        </w:tc>
+        <w:tc>
+          <w:tcPr>
+            <w:tcW w:w="810" w:type="dxa"/>
+            <w:noWrap/>
+          </w:tcPr>
+          <w:p>
+            <w:pPr>
+              <w:rPr>
+                <w:sz w:val="16"/>
+                <w:szCs w:val="16"/>
+              </w:rPr>
+            </w:pPr>
+          </w:p>
+        </w:tc>
+        <w:tc>
+          <w:tcPr>
+            <w:tcW w:w="3780" w:type="dxa"/>
           </w:tcPr>
           <w:p>
             <w:pPr>
@@ -1421,7 +1594,7 @@
         </w:tc>
         <w:tc>
           <w:tcPr>
-            <w:tcW w:w="1620" w:type="dxa"/>
+            <w:tcW w:w="990" w:type="dxa"/>
             <w:noWrap/>
             <w:hideMark/>
           </w:tcPr>
@@ -1443,8 +1616,7 @@
         </w:tc>
         <w:tc>
           <w:tcPr>
-            <w:tcW w:w="540" w:type="dxa"/>
-            <w:gridSpan w:val="2"/>
+            <w:tcW w:w="810" w:type="dxa"/>
             <w:noWrap/>
             <w:hideMark/>
           </w:tcPr>
@@ -1466,7 +1638,7 @@
         </w:tc>
         <w:tc>
           <w:tcPr>
-            <w:tcW w:w="3420" w:type="dxa"/>
+            <w:tcW w:w="3780" w:type="dxa"/>
             <w:hideMark/>
           </w:tcPr>
           <w:p>
@@ -1674,7 +1846,7 @@
         </w:tc>
         <w:tc>
           <w:tcPr>
-            <w:tcW w:w="1620" w:type="dxa"/>
+            <w:tcW w:w="990" w:type="dxa"/>
             <w:noWrap/>
             <w:hideMark/>
           </w:tcPr>
@@ -1696,8 +1868,7 @@
         </w:tc>
         <w:tc>
           <w:tcPr>
-            <w:tcW w:w="540" w:type="dxa"/>
-            <w:gridSpan w:val="2"/>
+            <w:tcW w:w="810" w:type="dxa"/>
             <w:noWrap/>
             <w:hideMark/>
           </w:tcPr>
@@ -1719,7 +1890,7 @@
         </w:tc>
         <w:tc>
           <w:tcPr>
-            <w:tcW w:w="3420" w:type="dxa"/>
+            <w:tcW w:w="3780" w:type="dxa"/>
             <w:hideMark/>
           </w:tcPr>
           <w:p>
@@ -1927,7 +2098,7 @@
         </w:tc>
         <w:tc>
           <w:tcPr>
-            <w:tcW w:w="1620" w:type="dxa"/>
+            <w:tcW w:w="990" w:type="dxa"/>
             <w:noWrap/>
             <w:hideMark/>
           </w:tcPr>
@@ -1949,8 +2120,7 @@
         </w:tc>
         <w:tc>
           <w:tcPr>
-            <w:tcW w:w="540" w:type="dxa"/>
-            <w:gridSpan w:val="2"/>
+            <w:tcW w:w="810" w:type="dxa"/>
             <w:noWrap/>
             <w:hideMark/>
           </w:tcPr>
@@ -1972,7 +2142,7 @@
         </w:tc>
         <w:tc>
           <w:tcPr>
-            <w:tcW w:w="3420" w:type="dxa"/>
+            <w:tcW w:w="3780" w:type="dxa"/>
             <w:hideMark/>
           </w:tcPr>
           <w:p>
@@ -2173,23 +2343,22 @@
         </w:tc>
         <w:tc>
           <w:tcPr>
-            <w:tcW w:w="1620" w:type="dxa"/>
-            <w:noWrap/>
-            <w:hideMark/>
-          </w:tcPr>
-          <w:p>
-            <w:pPr>
-              <w:rPr>
-                <w:sz w:val="16"/>
-                <w:szCs w:val="16"/>
-              </w:rPr>
-            </w:pPr>
-          </w:p>
-        </w:tc>
-        <w:tc>
-          <w:tcPr>
-            <w:tcW w:w="540" w:type="dxa"/>
-            <w:gridSpan w:val="2"/>
+            <w:tcW w:w="990" w:type="dxa"/>
+            <w:noWrap/>
+            <w:hideMark/>
+          </w:tcPr>
+          <w:p>
+            <w:pPr>
+              <w:rPr>
+                <w:sz w:val="16"/>
+                <w:szCs w:val="16"/>
+              </w:rPr>
+            </w:pPr>
+          </w:p>
+        </w:tc>
+        <w:tc>
+          <w:tcPr>
+            <w:tcW w:w="810" w:type="dxa"/>
             <w:noWrap/>
             <w:hideMark/>
           </w:tcPr>
@@ -2211,7 +2380,7 @@
         </w:tc>
         <w:tc>
           <w:tcPr>
-            <w:tcW w:w="3420" w:type="dxa"/>
+            <w:tcW w:w="3780" w:type="dxa"/>
             <w:hideMark/>
           </w:tcPr>
           <w:p>
@@ -2412,23 +2581,22 @@
         </w:tc>
         <w:tc>
           <w:tcPr>
-            <w:tcW w:w="1620" w:type="dxa"/>
-            <w:noWrap/>
-            <w:hideMark/>
-          </w:tcPr>
-          <w:p>
-            <w:pPr>
-              <w:rPr>
-                <w:sz w:val="16"/>
-                <w:szCs w:val="16"/>
-              </w:rPr>
-            </w:pPr>
-          </w:p>
-        </w:tc>
-        <w:tc>
-          <w:tcPr>
-            <w:tcW w:w="540" w:type="dxa"/>
-            <w:gridSpan w:val="2"/>
+            <w:tcW w:w="990" w:type="dxa"/>
+            <w:noWrap/>
+            <w:hideMark/>
+          </w:tcPr>
+          <w:p>
+            <w:pPr>
+              <w:rPr>
+                <w:sz w:val="16"/>
+                <w:szCs w:val="16"/>
+              </w:rPr>
+            </w:pPr>
+          </w:p>
+        </w:tc>
+        <w:tc>
+          <w:tcPr>
+            <w:tcW w:w="810" w:type="dxa"/>
             <w:noWrap/>
             <w:hideMark/>
           </w:tcPr>
@@ -2450,7 +2618,7 @@
         </w:tc>
         <w:tc>
           <w:tcPr>
-            <w:tcW w:w="3420" w:type="dxa"/>
+            <w:tcW w:w="3780" w:type="dxa"/>
             <w:hideMark/>
           </w:tcPr>
           <w:p>
@@ -2609,38 +2777,37 @@
         </w:tc>
         <w:tc>
           <w:tcPr>
-            <w:tcW w:w="1620" w:type="dxa"/>
-            <w:noWrap/>
-            <w:hideMark/>
-          </w:tcPr>
-          <w:p>
-            <w:pPr>
-              <w:rPr>
-                <w:sz w:val="16"/>
-                <w:szCs w:val="16"/>
-              </w:rPr>
-            </w:pPr>
-          </w:p>
-        </w:tc>
-        <w:tc>
-          <w:tcPr>
-            <w:tcW w:w="540" w:type="dxa"/>
-            <w:gridSpan w:val="2"/>
-            <w:noWrap/>
-            <w:hideMark/>
-          </w:tcPr>
-          <w:p>
-            <w:pPr>
-              <w:rPr>
-                <w:sz w:val="16"/>
-                <w:szCs w:val="16"/>
-              </w:rPr>
-            </w:pPr>
-          </w:p>
-        </w:tc>
-        <w:tc>
-          <w:tcPr>
-            <w:tcW w:w="3420" w:type="dxa"/>
+            <w:tcW w:w="990" w:type="dxa"/>
+            <w:noWrap/>
+            <w:hideMark/>
+          </w:tcPr>
+          <w:p>
+            <w:pPr>
+              <w:rPr>
+                <w:sz w:val="16"/>
+                <w:szCs w:val="16"/>
+              </w:rPr>
+            </w:pPr>
+          </w:p>
+        </w:tc>
+        <w:tc>
+          <w:tcPr>
+            <w:tcW w:w="810" w:type="dxa"/>
+            <w:noWrap/>
+            <w:hideMark/>
+          </w:tcPr>
+          <w:p>
+            <w:pPr>
+              <w:rPr>
+                <w:sz w:val="16"/>
+                <w:szCs w:val="16"/>
+              </w:rPr>
+            </w:pPr>
+          </w:p>
+        </w:tc>
+        <w:tc>
+          <w:tcPr>
+            <w:tcW w:w="3780" w:type="dxa"/>
             <w:hideMark/>
           </w:tcPr>
           <w:p>
@@ -2834,7 +3001,7 @@
         </w:tc>
         <w:tc>
           <w:tcPr>
-            <w:tcW w:w="1620" w:type="dxa"/>
+            <w:tcW w:w="990" w:type="dxa"/>
             <w:noWrap/>
             <w:hideMark/>
           </w:tcPr>
@@ -2856,8 +3023,7 @@
         </w:tc>
         <w:tc>
           <w:tcPr>
-            <w:tcW w:w="540" w:type="dxa"/>
-            <w:gridSpan w:val="2"/>
+            <w:tcW w:w="810" w:type="dxa"/>
             <w:noWrap/>
             <w:hideMark/>
           </w:tcPr>
@@ -2879,7 +3045,7 @@
         </w:tc>
         <w:tc>
           <w:tcPr>
-            <w:tcW w:w="3420" w:type="dxa"/>
+            <w:tcW w:w="3780" w:type="dxa"/>
             <w:hideMark/>
           </w:tcPr>
           <w:p>
@@ -3080,7 +3246,7 @@
         </w:tc>
         <w:tc>
           <w:tcPr>
-            <w:tcW w:w="1620" w:type="dxa"/>
+            <w:tcW w:w="990" w:type="dxa"/>
             <w:noWrap/>
             <w:hideMark/>
           </w:tcPr>
@@ -3102,8 +3268,7 @@
         </w:tc>
         <w:tc>
           <w:tcPr>
-            <w:tcW w:w="540" w:type="dxa"/>
-            <w:gridSpan w:val="2"/>
+            <w:tcW w:w="810" w:type="dxa"/>
             <w:noWrap/>
             <w:hideMark/>
           </w:tcPr>
@@ -3125,7 +3290,7 @@
         </w:tc>
         <w:tc>
           <w:tcPr>
-            <w:tcW w:w="3420" w:type="dxa"/>
+            <w:tcW w:w="3780" w:type="dxa"/>
             <w:hideMark/>
           </w:tcPr>
           <w:p>
@@ -3319,23 +3484,22 @@
         </w:tc>
         <w:tc>
           <w:tcPr>
-            <w:tcW w:w="1620" w:type="dxa"/>
-            <w:noWrap/>
-            <w:hideMark/>
-          </w:tcPr>
-          <w:p>
-            <w:pPr>
-              <w:rPr>
-                <w:sz w:val="16"/>
-                <w:szCs w:val="16"/>
-              </w:rPr>
-            </w:pPr>
-          </w:p>
-        </w:tc>
-        <w:tc>
-          <w:tcPr>
-            <w:tcW w:w="540" w:type="dxa"/>
-            <w:gridSpan w:val="2"/>
+            <w:tcW w:w="990" w:type="dxa"/>
+            <w:noWrap/>
+            <w:hideMark/>
+          </w:tcPr>
+          <w:p>
+            <w:pPr>
+              <w:rPr>
+                <w:sz w:val="16"/>
+                <w:szCs w:val="16"/>
+              </w:rPr>
+            </w:pPr>
+          </w:p>
+        </w:tc>
+        <w:tc>
+          <w:tcPr>
+            <w:tcW w:w="810" w:type="dxa"/>
             <w:noWrap/>
             <w:hideMark/>
           </w:tcPr>
@@ -3357,7 +3521,7 @@
         </w:tc>
         <w:tc>
           <w:tcPr>
-            <w:tcW w:w="3420" w:type="dxa"/>
+            <w:tcW w:w="3780" w:type="dxa"/>
             <w:hideMark/>
           </w:tcPr>
           <w:p>
@@ -3558,23 +3722,22 @@
         </w:tc>
         <w:tc>
           <w:tcPr>
-            <w:tcW w:w="1620" w:type="dxa"/>
-            <w:noWrap/>
-            <w:hideMark/>
-          </w:tcPr>
-          <w:p>
-            <w:pPr>
-              <w:rPr>
-                <w:sz w:val="16"/>
-                <w:szCs w:val="16"/>
-              </w:rPr>
-            </w:pPr>
-          </w:p>
-        </w:tc>
-        <w:tc>
-          <w:tcPr>
-            <w:tcW w:w="540" w:type="dxa"/>
-            <w:gridSpan w:val="2"/>
+            <w:tcW w:w="990" w:type="dxa"/>
+            <w:noWrap/>
+            <w:hideMark/>
+          </w:tcPr>
+          <w:p>
+            <w:pPr>
+              <w:rPr>
+                <w:sz w:val="16"/>
+                <w:szCs w:val="16"/>
+              </w:rPr>
+            </w:pPr>
+          </w:p>
+        </w:tc>
+        <w:tc>
+          <w:tcPr>
+            <w:tcW w:w="810" w:type="dxa"/>
             <w:noWrap/>
             <w:hideMark/>
           </w:tcPr>
@@ -3596,7 +3759,7 @@
         </w:tc>
         <w:tc>
           <w:tcPr>
-            <w:tcW w:w="3420" w:type="dxa"/>
+            <w:tcW w:w="3780" w:type="dxa"/>
             <w:hideMark/>
           </w:tcPr>
           <w:p>
@@ -3797,23 +3960,22 @@
         </w:tc>
         <w:tc>
           <w:tcPr>
-            <w:tcW w:w="1620" w:type="dxa"/>
-            <w:noWrap/>
-            <w:hideMark/>
-          </w:tcPr>
-          <w:p>
-            <w:pPr>
-              <w:rPr>
-                <w:sz w:val="16"/>
-                <w:szCs w:val="16"/>
-              </w:rPr>
-            </w:pPr>
-          </w:p>
-        </w:tc>
-        <w:tc>
-          <w:tcPr>
-            <w:tcW w:w="540" w:type="dxa"/>
-            <w:gridSpan w:val="2"/>
+            <w:tcW w:w="990" w:type="dxa"/>
+            <w:noWrap/>
+            <w:hideMark/>
+          </w:tcPr>
+          <w:p>
+            <w:pPr>
+              <w:rPr>
+                <w:sz w:val="16"/>
+                <w:szCs w:val="16"/>
+              </w:rPr>
+            </w:pPr>
+          </w:p>
+        </w:tc>
+        <w:tc>
+          <w:tcPr>
+            <w:tcW w:w="810" w:type="dxa"/>
             <w:noWrap/>
             <w:hideMark/>
           </w:tcPr>
@@ -3835,7 +3997,7 @@
         </w:tc>
         <w:tc>
           <w:tcPr>
-            <w:tcW w:w="3420" w:type="dxa"/>
+            <w:tcW w:w="3780" w:type="dxa"/>
             <w:hideMark/>
           </w:tcPr>
           <w:p>
@@ -4036,23 +4198,22 @@
         </w:tc>
         <w:tc>
           <w:tcPr>
-            <w:tcW w:w="1620" w:type="dxa"/>
-            <w:noWrap/>
-            <w:hideMark/>
-          </w:tcPr>
-          <w:p>
-            <w:pPr>
-              <w:rPr>
-                <w:sz w:val="16"/>
-                <w:szCs w:val="16"/>
-              </w:rPr>
-            </w:pPr>
-          </w:p>
-        </w:tc>
-        <w:tc>
-          <w:tcPr>
-            <w:tcW w:w="540" w:type="dxa"/>
-            <w:gridSpan w:val="2"/>
+            <w:tcW w:w="990" w:type="dxa"/>
+            <w:noWrap/>
+            <w:hideMark/>
+          </w:tcPr>
+          <w:p>
+            <w:pPr>
+              <w:rPr>
+                <w:sz w:val="16"/>
+                <w:szCs w:val="16"/>
+              </w:rPr>
+            </w:pPr>
+          </w:p>
+        </w:tc>
+        <w:tc>
+          <w:tcPr>
+            <w:tcW w:w="810" w:type="dxa"/>
             <w:noWrap/>
             <w:hideMark/>
           </w:tcPr>
@@ -4074,7 +4235,7 @@
         </w:tc>
         <w:tc>
           <w:tcPr>
-            <w:tcW w:w="3420" w:type="dxa"/>
+            <w:tcW w:w="3780" w:type="dxa"/>
             <w:hideMark/>
           </w:tcPr>
           <w:p>
@@ -4268,23 +4429,22 @@
         </w:tc>
         <w:tc>
           <w:tcPr>
-            <w:tcW w:w="1620" w:type="dxa"/>
-            <w:noWrap/>
-            <w:hideMark/>
-          </w:tcPr>
-          <w:p>
-            <w:pPr>
-              <w:rPr>
-                <w:sz w:val="16"/>
-                <w:szCs w:val="16"/>
-              </w:rPr>
-            </w:pPr>
-          </w:p>
-        </w:tc>
-        <w:tc>
-          <w:tcPr>
-            <w:tcW w:w="540" w:type="dxa"/>
-            <w:gridSpan w:val="2"/>
+            <w:tcW w:w="990" w:type="dxa"/>
+            <w:noWrap/>
+            <w:hideMark/>
+          </w:tcPr>
+          <w:p>
+            <w:pPr>
+              <w:rPr>
+                <w:sz w:val="16"/>
+                <w:szCs w:val="16"/>
+              </w:rPr>
+            </w:pPr>
+          </w:p>
+        </w:tc>
+        <w:tc>
+          <w:tcPr>
+            <w:tcW w:w="810" w:type="dxa"/>
             <w:noWrap/>
             <w:hideMark/>
           </w:tcPr>
@@ -4306,7 +4466,7 @@
         </w:tc>
         <w:tc>
           <w:tcPr>
-            <w:tcW w:w="3420" w:type="dxa"/>
+            <w:tcW w:w="3780" w:type="dxa"/>
             <w:hideMark/>
           </w:tcPr>
           <w:p>
@@ -4443,36 +4603,35 @@
         </w:tc>
         <w:tc>
           <w:tcPr>
-            <w:tcW w:w="1620" w:type="dxa"/>
-            <w:noWrap/>
-          </w:tcPr>
-          <w:p>
-            <w:pPr>
-              <w:rPr>
-                <w:sz w:val="16"/>
-                <w:szCs w:val="16"/>
-              </w:rPr>
-            </w:pPr>
-          </w:p>
-        </w:tc>
-        <w:tc>
-          <w:tcPr>
-            <w:tcW w:w="540" w:type="dxa"/>
-            <w:gridSpan w:val="2"/>
-            <w:noWrap/>
-          </w:tcPr>
-          <w:p>
-            <w:pPr>
-              <w:rPr>
-                <w:sz w:val="16"/>
-                <w:szCs w:val="16"/>
-              </w:rPr>
-            </w:pPr>
-          </w:p>
-        </w:tc>
-        <w:tc>
-          <w:tcPr>
-            <w:tcW w:w="3420" w:type="dxa"/>
+            <w:tcW w:w="990" w:type="dxa"/>
+            <w:noWrap/>
+          </w:tcPr>
+          <w:p>
+            <w:pPr>
+              <w:rPr>
+                <w:sz w:val="16"/>
+                <w:szCs w:val="16"/>
+              </w:rPr>
+            </w:pPr>
+          </w:p>
+        </w:tc>
+        <w:tc>
+          <w:tcPr>
+            <w:tcW w:w="810" w:type="dxa"/>
+            <w:noWrap/>
+          </w:tcPr>
+          <w:p>
+            <w:pPr>
+              <w:rPr>
+                <w:sz w:val="16"/>
+                <w:szCs w:val="16"/>
+              </w:rPr>
+            </w:pPr>
+          </w:p>
+        </w:tc>
+        <w:tc>
+          <w:tcPr>
+            <w:tcW w:w="3780" w:type="dxa"/>
           </w:tcPr>
           <w:p>
             <w:pPr>
@@ -4658,7 +4817,7 @@
         </w:tc>
         <w:tc>
           <w:tcPr>
-            <w:tcW w:w="1620" w:type="dxa"/>
+            <w:tcW w:w="990" w:type="dxa"/>
             <w:hideMark/>
           </w:tcPr>
           <w:p>
@@ -4679,8 +4838,7 @@
         </w:tc>
         <w:tc>
           <w:tcPr>
-            <w:tcW w:w="540" w:type="dxa"/>
-            <w:gridSpan w:val="2"/>
+            <w:tcW w:w="810" w:type="dxa"/>
             <w:hideMark/>
           </w:tcPr>
           <w:p>
@@ -4701,7 +4859,7 @@
         </w:tc>
         <w:tc>
           <w:tcPr>
-            <w:tcW w:w="3420" w:type="dxa"/>
+            <w:tcW w:w="3780" w:type="dxa"/>
             <w:hideMark/>
           </w:tcPr>
           <w:p>
@@ -4895,7 +5053,7 @@
         </w:tc>
         <w:tc>
           <w:tcPr>
-            <w:tcW w:w="1620" w:type="dxa"/>
+            <w:tcW w:w="990" w:type="dxa"/>
             <w:hideMark/>
           </w:tcPr>
           <w:p>
@@ -4916,8 +5074,7 @@
         </w:tc>
         <w:tc>
           <w:tcPr>
-            <w:tcW w:w="540" w:type="dxa"/>
-            <w:gridSpan w:val="2"/>
+            <w:tcW w:w="810" w:type="dxa"/>
             <w:hideMark/>
           </w:tcPr>
           <w:p>
@@ -4938,7 +5095,7 @@
         </w:tc>
         <w:tc>
           <w:tcPr>
-            <w:tcW w:w="3420" w:type="dxa"/>
+            <w:tcW w:w="3780" w:type="dxa"/>
             <w:hideMark/>
           </w:tcPr>
           <w:p>
@@ -5132,7 +5289,7 @@
         </w:tc>
         <w:tc>
           <w:tcPr>
-            <w:tcW w:w="1620" w:type="dxa"/>
+            <w:tcW w:w="990" w:type="dxa"/>
             <w:hideMark/>
           </w:tcPr>
           <w:p>
@@ -5153,8 +5310,7 @@
         </w:tc>
         <w:tc>
           <w:tcPr>
-            <w:tcW w:w="540" w:type="dxa"/>
-            <w:gridSpan w:val="2"/>
+            <w:tcW w:w="810" w:type="dxa"/>
             <w:hideMark/>
           </w:tcPr>
           <w:p>
@@ -5175,7 +5331,7 @@
         </w:tc>
         <w:tc>
           <w:tcPr>
-            <w:tcW w:w="3420" w:type="dxa"/>
+            <w:tcW w:w="3780" w:type="dxa"/>
             <w:hideMark/>
           </w:tcPr>
           <w:p>
@@ -5369,7 +5525,7 @@
         </w:tc>
         <w:tc>
           <w:tcPr>
-            <w:tcW w:w="1620" w:type="dxa"/>
+            <w:tcW w:w="990" w:type="dxa"/>
             <w:hideMark/>
           </w:tcPr>
           <w:p>
@@ -5390,8 +5546,7 @@
         </w:tc>
         <w:tc>
           <w:tcPr>
-            <w:tcW w:w="540" w:type="dxa"/>
-            <w:gridSpan w:val="2"/>
+            <w:tcW w:w="810" w:type="dxa"/>
             <w:hideMark/>
           </w:tcPr>
           <w:p>
@@ -5412,7 +5567,7 @@
         </w:tc>
         <w:tc>
           <w:tcPr>
-            <w:tcW w:w="3420" w:type="dxa"/>
+            <w:tcW w:w="3780" w:type="dxa"/>
             <w:hideMark/>
           </w:tcPr>
           <w:p>
@@ -5606,7 +5761,7 @@
         </w:tc>
         <w:tc>
           <w:tcPr>
-            <w:tcW w:w="1620" w:type="dxa"/>
+            <w:tcW w:w="990" w:type="dxa"/>
             <w:hideMark/>
           </w:tcPr>
           <w:p>
@@ -5627,8 +5782,7 @@
         </w:tc>
         <w:tc>
           <w:tcPr>
-            <w:tcW w:w="540" w:type="dxa"/>
-            <w:gridSpan w:val="2"/>
+            <w:tcW w:w="810" w:type="dxa"/>
             <w:hideMark/>
           </w:tcPr>
           <w:p>
@@ -5649,7 +5803,7 @@
         </w:tc>
         <w:tc>
           <w:tcPr>
-            <w:tcW w:w="3420" w:type="dxa"/>
+            <w:tcW w:w="3780" w:type="dxa"/>
             <w:hideMark/>
           </w:tcPr>
           <w:p>
@@ -5786,34 +5940,33 @@
         </w:tc>
         <w:tc>
           <w:tcPr>
-            <w:tcW w:w="1620" w:type="dxa"/>
-          </w:tcPr>
-          <w:p>
-            <w:pPr>
-              <w:rPr>
-                <w:sz w:val="16"/>
-                <w:szCs w:val="16"/>
-              </w:rPr>
-            </w:pPr>
-          </w:p>
-        </w:tc>
-        <w:tc>
-          <w:tcPr>
-            <w:tcW w:w="540" w:type="dxa"/>
-            <w:gridSpan w:val="2"/>
-          </w:tcPr>
-          <w:p>
-            <w:pPr>
-              <w:rPr>
-                <w:sz w:val="16"/>
-                <w:szCs w:val="16"/>
-              </w:rPr>
-            </w:pPr>
-          </w:p>
-        </w:tc>
-        <w:tc>
-          <w:tcPr>
-            <w:tcW w:w="3420" w:type="dxa"/>
+            <w:tcW w:w="990" w:type="dxa"/>
+          </w:tcPr>
+          <w:p>
+            <w:pPr>
+              <w:rPr>
+                <w:sz w:val="16"/>
+                <w:szCs w:val="16"/>
+              </w:rPr>
+            </w:pPr>
+          </w:p>
+        </w:tc>
+        <w:tc>
+          <w:tcPr>
+            <w:tcW w:w="810" w:type="dxa"/>
+          </w:tcPr>
+          <w:p>
+            <w:pPr>
+              <w:rPr>
+                <w:sz w:val="16"/>
+                <w:szCs w:val="16"/>
+              </w:rPr>
+            </w:pPr>
+          </w:p>
+        </w:tc>
+        <w:tc>
+          <w:tcPr>
+            <w:tcW w:w="3780" w:type="dxa"/>
           </w:tcPr>
           <w:p>
             <w:pPr>
@@ -6006,7 +6159,7 @@
         </w:tc>
         <w:tc>
           <w:tcPr>
-            <w:tcW w:w="1620" w:type="dxa"/>
+            <w:tcW w:w="990" w:type="dxa"/>
             <w:noWrap/>
             <w:hideMark/>
           </w:tcPr>
@@ -6028,8 +6181,7 @@
         </w:tc>
         <w:tc>
           <w:tcPr>
-            <w:tcW w:w="540" w:type="dxa"/>
-            <w:gridSpan w:val="2"/>
+            <w:tcW w:w="810" w:type="dxa"/>
             <w:noWrap/>
             <w:hideMark/>
           </w:tcPr>
@@ -6051,7 +6203,7 @@
         </w:tc>
         <w:tc>
           <w:tcPr>
-            <w:tcW w:w="3420" w:type="dxa"/>
+            <w:tcW w:w="3780" w:type="dxa"/>
             <w:hideMark/>
           </w:tcPr>
           <w:p>
@@ -6252,7 +6404,7 @@
         </w:tc>
         <w:tc>
           <w:tcPr>
-            <w:tcW w:w="1620" w:type="dxa"/>
+            <w:tcW w:w="990" w:type="dxa"/>
             <w:noWrap/>
             <w:hideMark/>
           </w:tcPr>
@@ -6274,8 +6426,7 @@
         </w:tc>
         <w:tc>
           <w:tcPr>
-            <w:tcW w:w="540" w:type="dxa"/>
-            <w:gridSpan w:val="2"/>
+            <w:tcW w:w="810" w:type="dxa"/>
             <w:noWrap/>
             <w:hideMark/>
           </w:tcPr>
@@ -6297,7 +6448,7 @@
         </w:tc>
         <w:tc>
           <w:tcPr>
-            <w:tcW w:w="3420" w:type="dxa"/>
+            <w:tcW w:w="3780" w:type="dxa"/>
             <w:hideMark/>
           </w:tcPr>
           <w:p>
@@ -6491,7 +6642,7 @@
         </w:tc>
         <w:tc>
           <w:tcPr>
-            <w:tcW w:w="1620" w:type="dxa"/>
+            <w:tcW w:w="990" w:type="dxa"/>
             <w:noWrap/>
           </w:tcPr>
           <w:p>
@@ -6512,8 +6663,7 @@
         </w:tc>
         <w:tc>
           <w:tcPr>
-            <w:tcW w:w="540" w:type="dxa"/>
-            <w:gridSpan w:val="2"/>
+            <w:tcW w:w="810" w:type="dxa"/>
             <w:noWrap/>
           </w:tcPr>
           <w:p>
@@ -6534,7 +6684,7 @@
         </w:tc>
         <w:tc>
           <w:tcPr>
-            <w:tcW w:w="3420" w:type="dxa"/>
+            <w:tcW w:w="3780" w:type="dxa"/>
           </w:tcPr>
           <w:p>
             <w:pPr>
@@ -6734,7 +6884,7 @@
         </w:tc>
         <w:tc>
           <w:tcPr>
-            <w:tcW w:w="1620" w:type="dxa"/>
+            <w:tcW w:w="990" w:type="dxa"/>
             <w:noWrap/>
             <w:hideMark/>
           </w:tcPr>
@@ -6756,8 +6906,7 @@
         </w:tc>
         <w:tc>
           <w:tcPr>
-            <w:tcW w:w="540" w:type="dxa"/>
-            <w:gridSpan w:val="2"/>
+            <w:tcW w:w="810" w:type="dxa"/>
             <w:noWrap/>
             <w:hideMark/>
           </w:tcPr>
@@ -6779,7 +6928,7 @@
         </w:tc>
         <w:tc>
           <w:tcPr>
-            <w:tcW w:w="3420" w:type="dxa"/>
+            <w:tcW w:w="3780" w:type="dxa"/>
             <w:hideMark/>
           </w:tcPr>
           <w:p>
@@ -6980,23 +7129,22 @@
         </w:tc>
         <w:tc>
           <w:tcPr>
-            <w:tcW w:w="1620" w:type="dxa"/>
-            <w:noWrap/>
-            <w:hideMark/>
-          </w:tcPr>
-          <w:p>
-            <w:pPr>
-              <w:rPr>
-                <w:sz w:val="16"/>
-                <w:szCs w:val="16"/>
-              </w:rPr>
-            </w:pPr>
-          </w:p>
-        </w:tc>
-        <w:tc>
-          <w:tcPr>
-            <w:tcW w:w="540" w:type="dxa"/>
-            <w:gridSpan w:val="2"/>
+            <w:tcW w:w="990" w:type="dxa"/>
+            <w:noWrap/>
+            <w:hideMark/>
+          </w:tcPr>
+          <w:p>
+            <w:pPr>
+              <w:rPr>
+                <w:sz w:val="16"/>
+                <w:szCs w:val="16"/>
+              </w:rPr>
+            </w:pPr>
+          </w:p>
+        </w:tc>
+        <w:tc>
+          <w:tcPr>
+            <w:tcW w:w="810" w:type="dxa"/>
             <w:noWrap/>
             <w:hideMark/>
           </w:tcPr>
@@ -7018,7 +7166,7 @@
         </w:tc>
         <w:tc>
           <w:tcPr>
-            <w:tcW w:w="3420" w:type="dxa"/>
+            <w:tcW w:w="3780" w:type="dxa"/>
             <w:hideMark/>
           </w:tcPr>
           <w:p>
@@ -7219,23 +7367,22 @@
         </w:tc>
         <w:tc>
           <w:tcPr>
-            <w:tcW w:w="1620" w:type="dxa"/>
-            <w:noWrap/>
-            <w:hideMark/>
-          </w:tcPr>
-          <w:p>
-            <w:pPr>
-              <w:rPr>
-                <w:sz w:val="16"/>
-                <w:szCs w:val="16"/>
-              </w:rPr>
-            </w:pPr>
-          </w:p>
-        </w:tc>
-        <w:tc>
-          <w:tcPr>
-            <w:tcW w:w="540" w:type="dxa"/>
-            <w:gridSpan w:val="2"/>
+            <w:tcW w:w="990" w:type="dxa"/>
+            <w:noWrap/>
+            <w:hideMark/>
+          </w:tcPr>
+          <w:p>
+            <w:pPr>
+              <w:rPr>
+                <w:sz w:val="16"/>
+                <w:szCs w:val="16"/>
+              </w:rPr>
+            </w:pPr>
+          </w:p>
+        </w:tc>
+        <w:tc>
+          <w:tcPr>
+            <w:tcW w:w="810" w:type="dxa"/>
             <w:noWrap/>
             <w:hideMark/>
           </w:tcPr>
@@ -7257,7 +7404,7 @@
         </w:tc>
         <w:tc>
           <w:tcPr>
-            <w:tcW w:w="3420" w:type="dxa"/>
+            <w:tcW w:w="3780" w:type="dxa"/>
             <w:hideMark/>
           </w:tcPr>
           <w:p>
@@ -7458,23 +7605,22 @@
         </w:tc>
         <w:tc>
           <w:tcPr>
-            <w:tcW w:w="1620" w:type="dxa"/>
-            <w:noWrap/>
-            <w:hideMark/>
-          </w:tcPr>
-          <w:p>
-            <w:pPr>
-              <w:rPr>
-                <w:sz w:val="16"/>
-                <w:szCs w:val="16"/>
-              </w:rPr>
-            </w:pPr>
-          </w:p>
-        </w:tc>
-        <w:tc>
-          <w:tcPr>
-            <w:tcW w:w="540" w:type="dxa"/>
-            <w:gridSpan w:val="2"/>
+            <w:tcW w:w="990" w:type="dxa"/>
+            <w:noWrap/>
+            <w:hideMark/>
+          </w:tcPr>
+          <w:p>
+            <w:pPr>
+              <w:rPr>
+                <w:sz w:val="16"/>
+                <w:szCs w:val="16"/>
+              </w:rPr>
+            </w:pPr>
+          </w:p>
+        </w:tc>
+        <w:tc>
+          <w:tcPr>
+            <w:tcW w:w="810" w:type="dxa"/>
             <w:noWrap/>
             <w:hideMark/>
           </w:tcPr>
@@ -7496,7 +7642,7 @@
         </w:tc>
         <w:tc>
           <w:tcPr>
-            <w:tcW w:w="3420" w:type="dxa"/>
+            <w:tcW w:w="3780" w:type="dxa"/>
             <w:hideMark/>
           </w:tcPr>
           <w:p>
@@ -7655,38 +7801,37 @@
         </w:tc>
         <w:tc>
           <w:tcPr>
-            <w:tcW w:w="1620" w:type="dxa"/>
-            <w:noWrap/>
-            <w:hideMark/>
-          </w:tcPr>
-          <w:p>
-            <w:pPr>
-              <w:rPr>
-                <w:sz w:val="16"/>
-                <w:szCs w:val="16"/>
-              </w:rPr>
-            </w:pPr>
-          </w:p>
-        </w:tc>
-        <w:tc>
-          <w:tcPr>
-            <w:tcW w:w="540" w:type="dxa"/>
-            <w:gridSpan w:val="2"/>
-            <w:noWrap/>
-            <w:hideMark/>
-          </w:tcPr>
-          <w:p>
-            <w:pPr>
-              <w:rPr>
-                <w:sz w:val="16"/>
-                <w:szCs w:val="16"/>
-              </w:rPr>
-            </w:pPr>
-          </w:p>
-        </w:tc>
-        <w:tc>
-          <w:tcPr>
-            <w:tcW w:w="3420" w:type="dxa"/>
+            <w:tcW w:w="990" w:type="dxa"/>
+            <w:noWrap/>
+            <w:hideMark/>
+          </w:tcPr>
+          <w:p>
+            <w:pPr>
+              <w:rPr>
+                <w:sz w:val="16"/>
+                <w:szCs w:val="16"/>
+              </w:rPr>
+            </w:pPr>
+          </w:p>
+        </w:tc>
+        <w:tc>
+          <w:tcPr>
+            <w:tcW w:w="810" w:type="dxa"/>
+            <w:noWrap/>
+            <w:hideMark/>
+          </w:tcPr>
+          <w:p>
+            <w:pPr>
+              <w:rPr>
+                <w:sz w:val="16"/>
+                <w:szCs w:val="16"/>
+              </w:rPr>
+            </w:pPr>
+          </w:p>
+        </w:tc>
+        <w:tc>
+          <w:tcPr>
+            <w:tcW w:w="3780" w:type="dxa"/>
             <w:hideMark/>
           </w:tcPr>
           <w:p>
@@ -7872,7 +8017,7 @@
         </w:tc>
         <w:tc>
           <w:tcPr>
-            <w:tcW w:w="1620" w:type="dxa"/>
+            <w:tcW w:w="990" w:type="dxa"/>
             <w:noWrap/>
           </w:tcPr>
           <w:p>
@@ -7893,8 +8038,7 @@
         </w:tc>
         <w:tc>
           <w:tcPr>
-            <w:tcW w:w="540" w:type="dxa"/>
-            <w:gridSpan w:val="2"/>
+            <w:tcW w:w="810" w:type="dxa"/>
             <w:noWrap/>
           </w:tcPr>
           <w:p>
@@ -7915,7 +8059,7 @@
         </w:tc>
         <w:tc>
           <w:tcPr>
-            <w:tcW w:w="3420" w:type="dxa"/>
+            <w:tcW w:w="3780" w:type="dxa"/>
           </w:tcPr>
           <w:p>
             <w:pPr>
@@ -8115,23 +8259,22 @@
         </w:tc>
         <w:tc>
           <w:tcPr>
-            <w:tcW w:w="1620" w:type="dxa"/>
-            <w:noWrap/>
-            <w:hideMark/>
-          </w:tcPr>
-          <w:p>
-            <w:pPr>
-              <w:rPr>
-                <w:sz w:val="16"/>
-                <w:szCs w:val="16"/>
-              </w:rPr>
-            </w:pPr>
-          </w:p>
-        </w:tc>
-        <w:tc>
-          <w:tcPr>
-            <w:tcW w:w="540" w:type="dxa"/>
-            <w:gridSpan w:val="2"/>
+            <w:tcW w:w="990" w:type="dxa"/>
+            <w:noWrap/>
+            <w:hideMark/>
+          </w:tcPr>
+          <w:p>
+            <w:pPr>
+              <w:rPr>
+                <w:sz w:val="16"/>
+                <w:szCs w:val="16"/>
+              </w:rPr>
+            </w:pPr>
+          </w:p>
+        </w:tc>
+        <w:tc>
+          <w:tcPr>
+            <w:tcW w:w="810" w:type="dxa"/>
             <w:noWrap/>
             <w:hideMark/>
           </w:tcPr>
@@ -8153,7 +8296,7 @@
         </w:tc>
         <w:tc>
           <w:tcPr>
-            <w:tcW w:w="3420" w:type="dxa"/>
+            <w:tcW w:w="3780" w:type="dxa"/>
             <w:hideMark/>
           </w:tcPr>
           <w:p>
@@ -8354,23 +8497,22 @@
         </w:tc>
         <w:tc>
           <w:tcPr>
-            <w:tcW w:w="1620" w:type="dxa"/>
-            <w:noWrap/>
-            <w:hideMark/>
-          </w:tcPr>
-          <w:p>
-            <w:pPr>
-              <w:rPr>
-                <w:sz w:val="16"/>
-                <w:szCs w:val="16"/>
-              </w:rPr>
-            </w:pPr>
-          </w:p>
-        </w:tc>
-        <w:tc>
-          <w:tcPr>
-            <w:tcW w:w="540" w:type="dxa"/>
-            <w:gridSpan w:val="2"/>
+            <w:tcW w:w="990" w:type="dxa"/>
+            <w:noWrap/>
+            <w:hideMark/>
+          </w:tcPr>
+          <w:p>
+            <w:pPr>
+              <w:rPr>
+                <w:sz w:val="16"/>
+                <w:szCs w:val="16"/>
+              </w:rPr>
+            </w:pPr>
+          </w:p>
+        </w:tc>
+        <w:tc>
+          <w:tcPr>
+            <w:tcW w:w="810" w:type="dxa"/>
             <w:noWrap/>
             <w:hideMark/>
           </w:tcPr>
@@ -8392,7 +8534,7 @@
         </w:tc>
         <w:tc>
           <w:tcPr>
-            <w:tcW w:w="3420" w:type="dxa"/>
+            <w:tcW w:w="3780" w:type="dxa"/>
             <w:hideMark/>
           </w:tcPr>
           <w:p>
@@ -8593,23 +8735,22 @@
         </w:tc>
         <w:tc>
           <w:tcPr>
-            <w:tcW w:w="1620" w:type="dxa"/>
-            <w:noWrap/>
-            <w:hideMark/>
-          </w:tcPr>
-          <w:p>
-            <w:pPr>
-              <w:rPr>
-                <w:sz w:val="16"/>
-                <w:szCs w:val="16"/>
-              </w:rPr>
-            </w:pPr>
-          </w:p>
-        </w:tc>
-        <w:tc>
-          <w:tcPr>
-            <w:tcW w:w="540" w:type="dxa"/>
-            <w:gridSpan w:val="2"/>
+            <w:tcW w:w="990" w:type="dxa"/>
+            <w:noWrap/>
+            <w:hideMark/>
+          </w:tcPr>
+          <w:p>
+            <w:pPr>
+              <w:rPr>
+                <w:sz w:val="16"/>
+                <w:szCs w:val="16"/>
+              </w:rPr>
+            </w:pPr>
+          </w:p>
+        </w:tc>
+        <w:tc>
+          <w:tcPr>
+            <w:tcW w:w="810" w:type="dxa"/>
             <w:noWrap/>
             <w:hideMark/>
           </w:tcPr>
@@ -8631,7 +8772,7 @@
         </w:tc>
         <w:tc>
           <w:tcPr>
-            <w:tcW w:w="3420" w:type="dxa"/>
+            <w:tcW w:w="3780" w:type="dxa"/>
             <w:hideMark/>
           </w:tcPr>
           <w:p>
@@ -8832,23 +8973,22 @@
         </w:tc>
         <w:tc>
           <w:tcPr>
-            <w:tcW w:w="1620" w:type="dxa"/>
-            <w:noWrap/>
-            <w:hideMark/>
-          </w:tcPr>
-          <w:p>
-            <w:pPr>
-              <w:rPr>
-                <w:sz w:val="16"/>
-                <w:szCs w:val="16"/>
-              </w:rPr>
-            </w:pPr>
-          </w:p>
-        </w:tc>
-        <w:tc>
-          <w:tcPr>
-            <w:tcW w:w="540" w:type="dxa"/>
-            <w:gridSpan w:val="2"/>
+            <w:tcW w:w="990" w:type="dxa"/>
+            <w:noWrap/>
+            <w:hideMark/>
+          </w:tcPr>
+          <w:p>
+            <w:pPr>
+              <w:rPr>
+                <w:sz w:val="16"/>
+                <w:szCs w:val="16"/>
+              </w:rPr>
+            </w:pPr>
+          </w:p>
+        </w:tc>
+        <w:tc>
+          <w:tcPr>
+            <w:tcW w:w="810" w:type="dxa"/>
             <w:noWrap/>
             <w:hideMark/>
           </w:tcPr>
@@ -8870,7 +9010,7 @@
         </w:tc>
         <w:tc>
           <w:tcPr>
-            <w:tcW w:w="3420" w:type="dxa"/>
+            <w:tcW w:w="3780" w:type="dxa"/>
             <w:hideMark/>
           </w:tcPr>
           <w:p>
@@ -9071,23 +9211,22 @@
         </w:tc>
         <w:tc>
           <w:tcPr>
-            <w:tcW w:w="1620" w:type="dxa"/>
-            <w:noWrap/>
-            <w:hideMark/>
-          </w:tcPr>
-          <w:p>
-            <w:pPr>
-              <w:rPr>
-                <w:sz w:val="16"/>
-                <w:szCs w:val="16"/>
-              </w:rPr>
-            </w:pPr>
-          </w:p>
-        </w:tc>
-        <w:tc>
-          <w:tcPr>
-            <w:tcW w:w="540" w:type="dxa"/>
-            <w:gridSpan w:val="2"/>
+            <w:tcW w:w="990" w:type="dxa"/>
+            <w:noWrap/>
+            <w:hideMark/>
+          </w:tcPr>
+          <w:p>
+            <w:pPr>
+              <w:rPr>
+                <w:sz w:val="16"/>
+                <w:szCs w:val="16"/>
+              </w:rPr>
+            </w:pPr>
+          </w:p>
+        </w:tc>
+        <w:tc>
+          <w:tcPr>
+            <w:tcW w:w="810" w:type="dxa"/>
             <w:noWrap/>
             <w:hideMark/>
           </w:tcPr>
@@ -9109,7 +9248,7 @@
         </w:tc>
         <w:tc>
           <w:tcPr>
-            <w:tcW w:w="3420" w:type="dxa"/>
+            <w:tcW w:w="3780" w:type="dxa"/>
             <w:hideMark/>
           </w:tcPr>
           <w:p>
@@ -9310,23 +9449,22 @@
         </w:tc>
         <w:tc>
           <w:tcPr>
-            <w:tcW w:w="1620" w:type="dxa"/>
-            <w:noWrap/>
-            <w:hideMark/>
-          </w:tcPr>
-          <w:p>
-            <w:pPr>
-              <w:rPr>
-                <w:sz w:val="16"/>
-                <w:szCs w:val="16"/>
-              </w:rPr>
-            </w:pPr>
-          </w:p>
-        </w:tc>
-        <w:tc>
-          <w:tcPr>
-            <w:tcW w:w="540" w:type="dxa"/>
-            <w:gridSpan w:val="2"/>
+            <w:tcW w:w="990" w:type="dxa"/>
+            <w:noWrap/>
+            <w:hideMark/>
+          </w:tcPr>
+          <w:p>
+            <w:pPr>
+              <w:rPr>
+                <w:sz w:val="16"/>
+                <w:szCs w:val="16"/>
+              </w:rPr>
+            </w:pPr>
+          </w:p>
+        </w:tc>
+        <w:tc>
+          <w:tcPr>
+            <w:tcW w:w="810" w:type="dxa"/>
             <w:noWrap/>
             <w:hideMark/>
           </w:tcPr>
@@ -9348,22 +9486,36 @@
         </w:tc>
         <w:tc>
           <w:tcPr>
-            <w:tcW w:w="3420" w:type="dxa"/>
-            <w:hideMark/>
-          </w:tcPr>
-          <w:p>
-            <w:pPr>
-              <w:rPr>
-                <w:sz w:val="16"/>
-                <w:szCs w:val="16"/>
-              </w:rPr>
-            </w:pPr>
-            <w:r>
-              <w:rPr>
-                <w:sz w:val="16"/>
-                <w:szCs w:val="16"/>
-              </w:rPr>
-              <w:t>Spellcaster: Fleshcraft. Resape</w:t>
+            <w:tcW w:w="3780" w:type="dxa"/>
+            <w:hideMark/>
+          </w:tcPr>
+          <w:p>
+            <w:pPr>
+              <w:rPr>
+                <w:sz w:val="16"/>
+                <w:szCs w:val="16"/>
+              </w:rPr>
+            </w:pPr>
+            <w:r>
+              <w:rPr>
+                <w:sz w:val="16"/>
+                <w:szCs w:val="16"/>
+              </w:rPr>
+              <w:t>Spellcaster: Fleshcraft. Res</w:t>
+            </w:r>
+            <w:r>
+              <w:rPr>
+                <w:sz w:val="16"/>
+                <w:szCs w:val="16"/>
+              </w:rPr>
+              <w:t>h</w:t>
+            </w:r>
+            <w:r>
+              <w:rPr>
+                <w:sz w:val="16"/>
+                <w:szCs w:val="16"/>
+              </w:rPr>
+              <w:t>ape</w:t>
             </w:r>
           </w:p>
         </w:tc>
@@ -9507,38 +9659,37 @@
         </w:tc>
         <w:tc>
           <w:tcPr>
-            <w:tcW w:w="1620" w:type="dxa"/>
-            <w:noWrap/>
-            <w:hideMark/>
-          </w:tcPr>
-          <w:p>
-            <w:pPr>
-              <w:rPr>
-                <w:sz w:val="16"/>
-                <w:szCs w:val="16"/>
-              </w:rPr>
-            </w:pPr>
-          </w:p>
-        </w:tc>
-        <w:tc>
-          <w:tcPr>
-            <w:tcW w:w="540" w:type="dxa"/>
-            <w:gridSpan w:val="2"/>
-            <w:noWrap/>
-            <w:hideMark/>
-          </w:tcPr>
-          <w:p>
-            <w:pPr>
-              <w:rPr>
-                <w:sz w:val="16"/>
-                <w:szCs w:val="16"/>
-              </w:rPr>
-            </w:pPr>
-          </w:p>
-        </w:tc>
-        <w:tc>
-          <w:tcPr>
-            <w:tcW w:w="3420" w:type="dxa"/>
+            <w:tcW w:w="990" w:type="dxa"/>
+            <w:noWrap/>
+            <w:hideMark/>
+          </w:tcPr>
+          <w:p>
+            <w:pPr>
+              <w:rPr>
+                <w:sz w:val="16"/>
+                <w:szCs w:val="16"/>
+              </w:rPr>
+            </w:pPr>
+          </w:p>
+        </w:tc>
+        <w:tc>
+          <w:tcPr>
+            <w:tcW w:w="810" w:type="dxa"/>
+            <w:noWrap/>
+            <w:hideMark/>
+          </w:tcPr>
+          <w:p>
+            <w:pPr>
+              <w:rPr>
+                <w:sz w:val="16"/>
+                <w:szCs w:val="16"/>
+              </w:rPr>
+            </w:pPr>
+          </w:p>
+        </w:tc>
+        <w:tc>
+          <w:tcPr>
+            <w:tcW w:w="3780" w:type="dxa"/>
             <w:hideMark/>
           </w:tcPr>
           <w:p>
@@ -9732,23 +9883,22 @@
         </w:tc>
         <w:tc>
           <w:tcPr>
-            <w:tcW w:w="1620" w:type="dxa"/>
-            <w:noWrap/>
-            <w:hideMark/>
-          </w:tcPr>
-          <w:p>
-            <w:pPr>
-              <w:rPr>
-                <w:sz w:val="16"/>
-                <w:szCs w:val="16"/>
-              </w:rPr>
-            </w:pPr>
-          </w:p>
-        </w:tc>
-        <w:tc>
-          <w:tcPr>
-            <w:tcW w:w="540" w:type="dxa"/>
-            <w:gridSpan w:val="2"/>
+            <w:tcW w:w="990" w:type="dxa"/>
+            <w:noWrap/>
+            <w:hideMark/>
+          </w:tcPr>
+          <w:p>
+            <w:pPr>
+              <w:rPr>
+                <w:sz w:val="16"/>
+                <w:szCs w:val="16"/>
+              </w:rPr>
+            </w:pPr>
+          </w:p>
+        </w:tc>
+        <w:tc>
+          <w:tcPr>
+            <w:tcW w:w="810" w:type="dxa"/>
             <w:noWrap/>
             <w:hideMark/>
           </w:tcPr>
@@ -9770,7 +9920,7 @@
         </w:tc>
         <w:tc>
           <w:tcPr>
-            <w:tcW w:w="3420" w:type="dxa"/>
+            <w:tcW w:w="3780" w:type="dxa"/>
             <w:hideMark/>
           </w:tcPr>
           <w:p>
@@ -9900,7 +10050,7 @@
                 <w:sz w:val="16"/>
                 <w:szCs w:val="16"/>
               </w:rPr>
-              <w:t>6</w:t>
+              <w:t>4</w:t>
             </w:r>
           </w:p>
         </w:tc>
@@ -9971,7 +10121,7 @@
         </w:tc>
         <w:tc>
           <w:tcPr>
-            <w:tcW w:w="1620" w:type="dxa"/>
+            <w:tcW w:w="990" w:type="dxa"/>
             <w:noWrap/>
             <w:hideMark/>
           </w:tcPr>
@@ -9993,8 +10143,7 @@
         </w:tc>
         <w:tc>
           <w:tcPr>
-            <w:tcW w:w="540" w:type="dxa"/>
-            <w:gridSpan w:val="2"/>
+            <w:tcW w:w="810" w:type="dxa"/>
             <w:noWrap/>
             <w:hideMark/>
           </w:tcPr>
@@ -10016,22 +10165,43 @@
         </w:tc>
         <w:tc>
           <w:tcPr>
-            <w:tcW w:w="3420" w:type="dxa"/>
-            <w:hideMark/>
-          </w:tcPr>
-          <w:p>
-            <w:pPr>
-              <w:rPr>
-                <w:sz w:val="16"/>
-                <w:szCs w:val="16"/>
-              </w:rPr>
-            </w:pPr>
-            <w:r>
-              <w:rPr>
-                <w:sz w:val="16"/>
-                <w:szCs w:val="16"/>
-              </w:rPr>
-              <w:t>Root, Seed 12, Armor Pen 2, You may spend additional AP when attacking.  For each two points spent add: 1 Power, Armor Penetration 1, or 2 inches of range.</w:t>
+            <w:tcW w:w="3780" w:type="dxa"/>
+            <w:hideMark/>
+          </w:tcPr>
+          <w:p>
+            <w:pPr>
+              <w:rPr>
+                <w:sz w:val="16"/>
+                <w:szCs w:val="16"/>
+              </w:rPr>
+            </w:pPr>
+            <w:r>
+              <w:rPr>
+                <w:sz w:val="16"/>
+                <w:szCs w:val="16"/>
+              </w:rPr>
+              <w:t xml:space="preserve">Root, Seed 12, </w:t>
+            </w:r>
+            <w:r>
+              <w:rPr>
+                <w:sz w:val="16"/>
+                <w:szCs w:val="16"/>
+              </w:rPr>
+              <w:t>True Damage 3</w:t>
+            </w:r>
+            <w:r>
+              <w:rPr>
+                <w:sz w:val="16"/>
+                <w:szCs w:val="16"/>
+              </w:rPr>
+              <w:t>,</w:t>
+            </w:r>
+            <w:r>
+              <w:rPr>
+                <w:sz w:val="16"/>
+                <w:szCs w:val="16"/>
+              </w:rPr>
+              <w:t xml:space="preserve"> You may spend additional AP when attacking.  For each two points spent add: 1 Power, Armor Penetration 1, or 2 inches of range.</w:t>
             </w:r>
           </w:p>
         </w:tc>
@@ -10217,23 +10387,22 @@
         </w:tc>
         <w:tc>
           <w:tcPr>
-            <w:tcW w:w="1620" w:type="dxa"/>
-            <w:noWrap/>
-            <w:hideMark/>
-          </w:tcPr>
-          <w:p>
-            <w:pPr>
-              <w:rPr>
-                <w:sz w:val="16"/>
-                <w:szCs w:val="16"/>
-              </w:rPr>
-            </w:pPr>
-          </w:p>
-        </w:tc>
-        <w:tc>
-          <w:tcPr>
-            <w:tcW w:w="540" w:type="dxa"/>
-            <w:gridSpan w:val="2"/>
+            <w:tcW w:w="990" w:type="dxa"/>
+            <w:noWrap/>
+            <w:hideMark/>
+          </w:tcPr>
+          <w:p>
+            <w:pPr>
+              <w:rPr>
+                <w:sz w:val="16"/>
+                <w:szCs w:val="16"/>
+              </w:rPr>
+            </w:pPr>
+          </w:p>
+        </w:tc>
+        <w:tc>
+          <w:tcPr>
+            <w:tcW w:w="810" w:type="dxa"/>
             <w:noWrap/>
             <w:hideMark/>
           </w:tcPr>
@@ -10255,7 +10424,7 @@
         </w:tc>
         <w:tc>
           <w:tcPr>
-            <w:tcW w:w="3420" w:type="dxa"/>
+            <w:tcW w:w="3780" w:type="dxa"/>
             <w:hideMark/>
           </w:tcPr>
           <w:p>
@@ -10456,7 +10625,7 @@
         </w:tc>
         <w:tc>
           <w:tcPr>
-            <w:tcW w:w="1620" w:type="dxa"/>
+            <w:tcW w:w="990" w:type="dxa"/>
             <w:noWrap/>
             <w:hideMark/>
           </w:tcPr>
@@ -10478,8 +10647,7 @@
         </w:tc>
         <w:tc>
           <w:tcPr>
-            <w:tcW w:w="540" w:type="dxa"/>
-            <w:gridSpan w:val="2"/>
+            <w:tcW w:w="810" w:type="dxa"/>
             <w:noWrap/>
             <w:hideMark/>
           </w:tcPr>
@@ -10501,7 +10669,7 @@
         </w:tc>
         <w:tc>
           <w:tcPr>
-            <w:tcW w:w="3420" w:type="dxa"/>
+            <w:tcW w:w="3780" w:type="dxa"/>
             <w:hideMark/>
           </w:tcPr>
           <w:p>
@@ -10702,7 +10870,7 @@
         </w:tc>
         <w:tc>
           <w:tcPr>
-            <w:tcW w:w="1620" w:type="dxa"/>
+            <w:tcW w:w="990" w:type="dxa"/>
             <w:noWrap/>
             <w:hideMark/>
           </w:tcPr>
@@ -10724,8 +10892,7 @@
         </w:tc>
         <w:tc>
           <w:tcPr>
-            <w:tcW w:w="540" w:type="dxa"/>
-            <w:gridSpan w:val="2"/>
+            <w:tcW w:w="810" w:type="dxa"/>
             <w:noWrap/>
             <w:hideMark/>
           </w:tcPr>
@@ -10747,7 +10914,7 @@
         </w:tc>
         <w:tc>
           <w:tcPr>
-            <w:tcW w:w="3420" w:type="dxa"/>
+            <w:tcW w:w="3780" w:type="dxa"/>
             <w:hideMark/>
           </w:tcPr>
           <w:p>
@@ -10948,7 +11115,7 @@
         </w:tc>
         <w:tc>
           <w:tcPr>
-            <w:tcW w:w="1620" w:type="dxa"/>
+            <w:tcW w:w="990" w:type="dxa"/>
             <w:noWrap/>
             <w:hideMark/>
           </w:tcPr>
@@ -10970,8 +11137,7 @@
         </w:tc>
         <w:tc>
           <w:tcPr>
-            <w:tcW w:w="540" w:type="dxa"/>
-            <w:gridSpan w:val="2"/>
+            <w:tcW w:w="810" w:type="dxa"/>
             <w:noWrap/>
             <w:hideMark/>
           </w:tcPr>
@@ -10993,7 +11159,7 @@
         </w:tc>
         <w:tc>
           <w:tcPr>
-            <w:tcW w:w="3420" w:type="dxa"/>
+            <w:tcW w:w="3780" w:type="dxa"/>
             <w:hideMark/>
           </w:tcPr>
           <w:p>

</xml_diff>

<commit_message>
Revamped equipment table to use basic templates.
</commit_message>
<xml_diff>
--- a/Rules Primer.docx
+++ b/Rules Primer.docx
@@ -165,8 +165,17 @@
           <w:sz w:val="20"/>
           <w:szCs w:val="20"/>
         </w:rPr>
-        <w:t>Objective control is checked</w:t>
-      </w:r>
+        <w:t xml:space="preserve">Objective control is </w:t>
+      </w:r>
+      <w:proofErr w:type="gramStart"/>
+      <w:r>
+        <w:rPr>
+          <w:sz w:val="20"/>
+          <w:szCs w:val="20"/>
+        </w:rPr>
+        <w:t>checked</w:t>
+      </w:r>
+      <w:proofErr w:type="gramEnd"/>
     </w:p>
     <w:p>
       <w:pPr>
@@ -186,8 +195,17 @@
           <w:sz w:val="20"/>
           <w:szCs w:val="20"/>
         </w:rPr>
-        <w:t>Points are accumulated</w:t>
-      </w:r>
+        <w:t xml:space="preserve">Points are </w:t>
+      </w:r>
+      <w:proofErr w:type="gramStart"/>
+      <w:r>
+        <w:rPr>
+          <w:sz w:val="20"/>
+          <w:szCs w:val="20"/>
+        </w:rPr>
+        <w:t>accumulated</w:t>
+      </w:r>
+      <w:proofErr w:type="gramEnd"/>
     </w:p>
     <w:p>
       <w:pPr>
@@ -221,8 +239,17 @@
           <w:sz w:val="20"/>
           <w:szCs w:val="20"/>
         </w:rPr>
-        <w:t xml:space="preserve"> rounds are complete</w:t>
-      </w:r>
+        <w:t xml:space="preserve"> rounds are </w:t>
+      </w:r>
+      <w:proofErr w:type="gramStart"/>
+      <w:r>
+        <w:rPr>
+          <w:sz w:val="20"/>
+          <w:szCs w:val="20"/>
+        </w:rPr>
+        <w:t>complete</w:t>
+      </w:r>
+      <w:proofErr w:type="gramEnd"/>
     </w:p>
     <w:p>
       <w:pPr>
@@ -292,90 +319,12 @@
         <w:pStyle w:val="Heading1"/>
       </w:pPr>
       <w:r>
-        <w:t>Taking a turn</w:t>
+        <w:t>Movement</w:t>
       </w:r>
     </w:p>
     <w:p>
       <w:r>
-        <w:t xml:space="preserve">  </w:t>
-      </w:r>
-      <w:r>
-        <w:t xml:space="preserve">You declare the series of actions you wish to take and sum up the total </w:t>
-      </w:r>
-      <w:r>
-        <w:t xml:space="preserve">Activation Point </w:t>
-      </w:r>
-      <w:r>
-        <w:t>cost all the actions the unit is taking.  If the total cost is not an integer, round it.  Once the cost is paid</w:t>
-      </w:r>
-      <w:r>
-        <w:t xml:space="preserve"> from the unit’s Activation Points</w:t>
-      </w:r>
-      <w:r>
-        <w:t xml:space="preserve">, the actions are carried out in the sequence specified. </w:t>
-      </w:r>
-      <w:r>
-        <w:t>Each unit has 12 Activation Points which refresh at the start of each round.</w:t>
-      </w:r>
-    </w:p>
-    <w:p>
-      <w:pPr>
-        <w:pStyle w:val="Heading1"/>
-      </w:pPr>
-      <w:r>
-        <w:t>Resolving Combat</w:t>
-      </w:r>
-    </w:p>
-    <w:p>
-      <w:r>
-        <w:t xml:space="preserve">  Each attack costs Activation Points equal to the attacker’s AC (Attack Cost).  You may take make multiple attacks in the same attack action</w:t>
-      </w:r>
-      <w:r>
-        <w:t>, provided they are against the same target</w:t>
-      </w:r>
-      <w:r>
-        <w:t xml:space="preserve">. </w:t>
-      </w:r>
-      <w:r>
-        <w:t>Combat damage is calculated by subtracting the attacking unit’s Toughness from the attacking unit’s Power (this cannot be lower than 1).  Then subtract the defending unit’s Armor from the resultant number.</w:t>
-      </w:r>
-      <w:r>
-        <w:t xml:space="preserve">  Subtract the total from the defending unit’s wounds.</w:t>
-      </w:r>
-    </w:p>
-    <w:p>
-      <w:r>
-        <w:t>P</w:t>
-      </w:r>
-      <w:r>
-        <w:rPr>
-          <w:vertAlign w:val="superscript"/>
-        </w:rPr>
-        <w:t xml:space="preserve">A </w:t>
-      </w:r>
-      <w:r>
-        <w:t>-</w:t>
-      </w:r>
-      <w:r>
-        <w:t xml:space="preserve"> T</w:t>
-      </w:r>
-      <w:r>
-        <w:rPr>
-          <w:vertAlign w:val="superscript"/>
-        </w:rPr>
-        <w:t xml:space="preserve">D </w:t>
-      </w:r>
-      <w:r>
-        <w:t xml:space="preserve"> - A</w:t>
-      </w:r>
-      <w:r>
-        <w:rPr>
-          <w:vertAlign w:val="superscript"/>
-        </w:rPr>
-        <w:t xml:space="preserve">D </w:t>
-      </w:r>
-      <w:r>
-        <w:t>= Damage</w:t>
+        <w:t xml:space="preserve">Moving a unit costs the unit’s MC (Movement Cost) per 1 inch of movement.  </w:t>
       </w:r>
     </w:p>
     <w:p/>
@@ -384,35 +333,12 @@
         <w:pStyle w:val="Heading1"/>
       </w:pPr>
       <w:r>
-        <w:t>Movement</w:t>
+        <w:t>Penalties</w:t>
       </w:r>
     </w:p>
     <w:p>
       <w:r>
-        <w:t xml:space="preserve">Moving a unit costs the unit’s MC (Movement Cost) per 1 inch of movement.  </w:t>
-      </w:r>
-    </w:p>
-    <w:p/>
-    <w:p>
-      <w:pPr>
-        <w:pStyle w:val="Heading1"/>
-      </w:pPr>
-      <w:r>
-        <w:t>Penalties</w:t>
-      </w:r>
-    </w:p>
-    <w:p>
-      <w:r>
-        <w:t>There are two types of penalties incurred: Movement and Attack Penalties.  For each level of a penalty, the cost of the associated action is increased by 50% of the unit’s AC/MC respectively.</w:t>
-      </w:r>
-      <w:r>
-        <w:t xml:space="preserve"> </w:t>
-      </w:r>
-      <w:r>
-        <w:t>A unit may expend a point of Focus to ignore a single penalty level for one action.</w:t>
-      </w:r>
-      <w:r>
-        <w:t xml:space="preserve">  Here a few examples of what incurs a penalty, but these are not the only sources of penalties.</w:t>
+        <w:t>There are two types of penalties incurred: Movement and Attack Penalties.  For each level of a penalty, the cost of the associated action is increased by 50% of the unit’s AC/MC respectively. A unit may expend a point of Focus to ignore a single penalty level for one action.  Here a few examples of what incurs a penalty, but these are not the only sources of penalties.</w:t>
       </w:r>
     </w:p>
     <w:p>
@@ -424,10 +350,7 @@
         </w:numPr>
       </w:pPr>
       <w:r>
-        <w:t xml:space="preserve">MP: </w:t>
-      </w:r>
-      <w:r>
-        <w:t>Difficult terrain (per-inch of terrain)</w:t>
+        <w:t>MP: Difficult terrain (per-inch of terrain)</w:t>
       </w:r>
     </w:p>
     <w:p>
@@ -439,10 +362,7 @@
         </w:numPr>
       </w:pPr>
       <w:r>
-        <w:t xml:space="preserve">AP/MP: </w:t>
-      </w:r>
-      <w:r>
-        <w:t>Avoiding an Opportunity Attack</w:t>
+        <w:t>AP/MP: Avoiding an Opportunity Attack</w:t>
       </w:r>
     </w:p>
     <w:p>
@@ -478,44 +398,54 @@
         </w:numPr>
       </w:pPr>
       <w:r>
-        <w:t>AP: Shooting something behind cover or attacking through an allied model</w:t>
-      </w:r>
+        <w:t xml:space="preserve">AP: Shooting something behind cover or attacking through an allied </w:t>
+      </w:r>
+      <w:proofErr w:type="gramStart"/>
+      <w:r>
+        <w:t>model</w:t>
+      </w:r>
+      <w:proofErr w:type="gramEnd"/>
+    </w:p>
+    <w:p>
+      <w:pPr>
+        <w:pStyle w:val="ListParagraph"/>
+        <w:spacing w:after="0" w:line="276" w:lineRule="auto"/>
+        <w:ind w:left="2160"/>
+        <w:rPr>
+          <w:sz w:val="24"/>
+          <w:szCs w:val="24"/>
+        </w:rPr>
+      </w:pPr>
     </w:p>
     <w:p>
       <w:pPr>
         <w:pStyle w:val="Heading1"/>
       </w:pPr>
       <w:r>
-        <w:t>Force Composition</w:t>
+        <w:t>Taking a turn</w:t>
       </w:r>
     </w:p>
     <w:p>
       <w:r>
-        <w:t xml:space="preserve">Each team is </w:t>
-      </w:r>
-      <w:r>
-        <w:t>100</w:t>
-      </w:r>
-      <w:r>
-        <w:t xml:space="preserve"> points. Players may play with a </w:t>
-      </w:r>
-      <w:r>
-        <w:t>300-point</w:t>
-      </w:r>
-      <w:r>
-        <w:t xml:space="preserve"> </w:t>
-      </w:r>
-      <w:r>
-        <w:t>roster and</w:t>
-      </w:r>
-      <w:r>
-        <w:t xml:space="preserve"> select </w:t>
-      </w:r>
-      <w:r>
-        <w:t>100</w:t>
-      </w:r>
-      <w:r>
-        <w:t xml:space="preserve"> after determining mission.</w:t>
+        <w:t xml:space="preserve">  </w:t>
+      </w:r>
+      <w:r>
+        <w:t xml:space="preserve">You declare the series of actions you wish to take and sum up the total </w:t>
+      </w:r>
+      <w:r>
+        <w:t xml:space="preserve">Activation Point </w:t>
+      </w:r>
+      <w:r>
+        <w:t>cost all the actions the unit is taking.  If the total cost is not an integer, round it.  Once the cost is paid</w:t>
+      </w:r>
+      <w:r>
+        <w:t xml:space="preserve"> from the unit’s Activation Points</w:t>
+      </w:r>
+      <w:r>
+        <w:t xml:space="preserve">, the actions are carried out in the sequence specified. </w:t>
+      </w:r>
+      <w:r>
+        <w:t>Each unit has 12 Activation Points which refresh at the start of each round.</w:t>
       </w:r>
     </w:p>
     <w:p>
@@ -523,23 +453,111 @@
         <w:pStyle w:val="Heading1"/>
       </w:pPr>
       <w:r>
-        <w:t>Setup</w:t>
+        <w:t>Resolving Combat</w:t>
       </w:r>
     </w:p>
     <w:p>
       <w:r>
-        <w:t xml:space="preserve">A 36”x36” play area is </w:t>
-      </w:r>
-      <w:r>
-        <w:t>recommended but</w:t>
-      </w:r>
-      <w:r>
-        <w:t xml:space="preserve"> adjust as necessary.  For each additional player beyond the second, 6” on each side is recommended.</w:t>
+        <w:t xml:space="preserve">  Each attack costs Activation Points equal to the attacker’s AC (Attack Cost).  You may take make multiple attacks in the same attack action</w:t>
+      </w:r>
+      <w:r>
+        <w:t>, provided they are against the same target</w:t>
+      </w:r>
+      <w:r>
+        <w:t xml:space="preserve">. </w:t>
+      </w:r>
+      <w:r>
+        <w:t xml:space="preserve">Combat damage is calculated </w:t>
+      </w:r>
+      <w:r>
+        <w:t xml:space="preserve">on a per-attack basis </w:t>
+      </w:r>
+      <w:r>
+        <w:t>by subtracting the attacking unit’s Toughness from the attacking unit’s Power (this cannot be lower than 1).  Then subtract the defending unit’s Armor from the resultant number.</w:t>
+      </w:r>
+      <w:r>
+        <w:t xml:space="preserve">  Subtract the total from the defending unit’s wounds.</w:t>
       </w:r>
     </w:p>
     <w:p>
       <w:r>
-        <w:br w:type="page"/>
+        <w:t>P</w:t>
+      </w:r>
+      <w:r>
+        <w:rPr>
+          <w:vertAlign w:val="superscript"/>
+        </w:rPr>
+        <w:t xml:space="preserve">A </w:t>
+      </w:r>
+      <w:r>
+        <w:t>-</w:t>
+      </w:r>
+      <w:r>
+        <w:t xml:space="preserve"> </w:t>
+      </w:r>
+      <w:proofErr w:type="gramStart"/>
+      <w:r>
+        <w:t>T</w:t>
+      </w:r>
+      <w:r>
+        <w:rPr>
+          <w:vertAlign w:val="superscript"/>
+        </w:rPr>
+        <w:t xml:space="preserve">D </w:t>
+      </w:r>
+      <w:r>
+        <w:t xml:space="preserve"> -</w:t>
+      </w:r>
+      <w:proofErr w:type="gramEnd"/>
+      <w:r>
+        <w:t xml:space="preserve"> A</w:t>
+      </w:r>
+      <w:r>
+        <w:rPr>
+          <w:vertAlign w:val="superscript"/>
+        </w:rPr>
+        <w:t xml:space="preserve">D </w:t>
+      </w:r>
+      <w:r>
+        <w:t>= Damage</w:t>
+      </w:r>
+    </w:p>
+    <w:p/>
+    <w:p>
+      <w:pPr>
+        <w:pStyle w:val="Heading1"/>
+      </w:pPr>
+      <w:r>
+        <w:t>Force Composition</w:t>
+      </w:r>
+    </w:p>
+    <w:p>
+      <w:r>
+        <w:t xml:space="preserve">Each team is </w:t>
+      </w:r>
+      <w:r>
+        <w:t>100</w:t>
+      </w:r>
+      <w:r>
+        <w:t xml:space="preserve"> points. Players may play with a </w:t>
+      </w:r>
+      <w:r>
+        <w:t>300-point</w:t>
+      </w:r>
+      <w:r>
+        <w:t xml:space="preserve"> </w:t>
+      </w:r>
+      <w:r>
+        <w:t>roster and</w:t>
+      </w:r>
+      <w:r>
+        <w:t xml:space="preserve"> select </w:t>
+      </w:r>
+      <w:r>
+        <w:t>100</w:t>
+      </w:r>
+      <w:r>
+        <w:t xml:space="preserve"> after determining mission.</w:t>
       </w:r>
     </w:p>
     <w:p>
@@ -547,6 +565,30 @@
         <w:pStyle w:val="Heading1"/>
       </w:pPr>
       <w:r>
+        <w:t>Setup</w:t>
+      </w:r>
+    </w:p>
+    <w:p>
+      <w:r>
+        <w:t xml:space="preserve">A 36”x36” play area is </w:t>
+      </w:r>
+      <w:r>
+        <w:t>recommended but</w:t>
+      </w:r>
+      <w:r>
+        <w:t xml:space="preserve"> adjust as necessary.  For each additional player beyond the second, 6” on each side is recommended.</w:t>
+      </w:r>
+    </w:p>
+    <w:p>
+      <w:r>
+        <w:br w:type="page"/>
+      </w:r>
+    </w:p>
+    <w:p>
+      <w:pPr>
+        <w:pStyle w:val="Heading1"/>
+      </w:pPr>
+      <w:r>
         <w:lastRenderedPageBreak/>
         <w:t>ABILITIES</w:t>
       </w:r>
@@ -561,7 +603,15 @@
       </w:r>
       <w:r>
         <w:br/>
-        <w:t>This unit may ignore terrain and enemy models when moving (provided that there is room for the model to fly. IE: No flying over walls inside enclosed terrain)</w:t>
+        <w:t>This unit may ignore terrain and enemy models when moving (</w:t>
+      </w:r>
+      <w:proofErr w:type="gramStart"/>
+      <w:r>
+        <w:t>provided that</w:t>
+      </w:r>
+      <w:proofErr w:type="gramEnd"/>
+      <w:r>
+        <w:t xml:space="preserve"> there is room for the model to fly. IE: No flying over walls inside enclosed terrain)</w:t>
       </w:r>
     </w:p>
     <w:p>
@@ -627,8 +677,6 @@
       </w:r>
       <w:r>
         <w:br/>
-      </w:r>
-      <w:r>
         <w:t xml:space="preserve">When attacking, choose a direction. If one of your attacks kills an enemy unit and you have surplus damage to assign, you may immediately attack the next unit in that direction once with an attack whose base Power is equal to the unassigned </w:t>
       </w:r>
       <w:r>
@@ -645,10 +693,7 @@
       </w:r>
       <w:r>
         <w:br/>
-        <w:t xml:space="preserve">This unit </w:t>
-      </w:r>
-      <w:r>
-        <w:t xml:space="preserve">always deals at least X damage or its Power, </w:t>
+        <w:t xml:space="preserve">This unit always deals at least X damage or its Power, </w:t>
       </w:r>
       <w:r>
         <w:t>whichever</w:t>
@@ -671,7 +716,27 @@
           <w:sz w:val="20"/>
           <w:szCs w:val="20"/>
         </w:rPr>
-        <w:t>Spend X amount of Activation Points.  Mark the unit's position and remove it from the table.  This retires the unit for the round.  As long as this unit remains burrowed, at the beginning of each subsequent round, you may place this model on the table within (X/Y)+ ((12/Y)*Z) inches of its starting position.  X is the amount of initial Activation Points spent, Y is the unit's Movement Cost, and Z is the amount of turns that both began and ended with the unit burrowed since it last burrowed or was deployed burrowed in reserve.  If a unit with Burrow is deployed in reserve, it may start burrowed.  In this case, treat X as 0. (Shorthand: You may place it the amount it could have moved had it spent the points on movement the entire time it was Burrowed.)</w:t>
+        <w:t>Spend X amount of Activation Points.  Mark the unit's position and remove it from the table.  This retires the unit for the round.  As long as this unit remains burrowed, at the beginning of each subsequent round, you may place this model on the table within (X/</w:t>
+      </w:r>
+      <w:proofErr w:type="gramStart"/>
+      <w:r>
+        <w:rPr>
+          <w:rFonts w:ascii="Arial" w:eastAsia="Times New Roman" w:hAnsi="Arial" w:cs="Arial"/>
+          <w:color w:val="000000"/>
+          <w:sz w:val="20"/>
+          <w:szCs w:val="20"/>
+        </w:rPr>
+        <w:t>Y)+</w:t>
+      </w:r>
+      <w:proofErr w:type="gramEnd"/>
+      <w:r>
+        <w:rPr>
+          <w:rFonts w:ascii="Arial" w:eastAsia="Times New Roman" w:hAnsi="Arial" w:cs="Arial"/>
+          <w:color w:val="000000"/>
+          <w:sz w:val="20"/>
+          <w:szCs w:val="20"/>
+        </w:rPr>
+        <w:t xml:space="preserve"> ((12/Y)*Z) inches of its starting position.  X is the amount of initial Activation Points spent, Y is the unit's Movement Cost, and Z is the amount of turns that both began and ended with the unit burrowed since it last burrowed or was deployed burrowed in reserve.  If a unit with Burrow is deployed in reserve, it may start burrowed.  In this case, treat X as 0. (Shorthand: You may place it the amount it could have moved had it spent the points on movement the entire time it was Burrowed.)</w:t>
       </w:r>
     </w:p>
     <w:p>
@@ -684,8 +749,6 @@
       </w:r>
       <w:r>
         <w:br/>
-      </w:r>
-      <w:r>
         <w:t xml:space="preserve">Attacking this unit imposes one Attack Penalty on the </w:t>
       </w:r>
       <w:r>
@@ -752,7 +815,47 @@
           <w:sz w:val="20"/>
           <w:szCs w:val="20"/>
         </w:rPr>
-        <w:t xml:space="preserve">When rooted, the unit may spend Activation Points as an action.  After X points are spent, choose whether or not to grant the Seed ability to the new unit.  If you do, then this unit loses this ability.  At the end of the round, create a new unit within 6 inches of the this unit.  You may create any type of Plant unit within the same Root Network as this unit.  </w:t>
+        <w:t xml:space="preserve">When rooted, the unit may spend Activation Points as an action.  After X points are spent, choose </w:t>
+      </w:r>
+      <w:proofErr w:type="gramStart"/>
+      <w:r>
+        <w:rPr>
+          <w:rFonts w:ascii="Arial" w:eastAsia="Times New Roman" w:hAnsi="Arial" w:cs="Arial"/>
+          <w:color w:val="000000"/>
+          <w:sz w:val="20"/>
+          <w:szCs w:val="20"/>
+        </w:rPr>
+        <w:t>whether or not</w:t>
+      </w:r>
+      <w:proofErr w:type="gramEnd"/>
+      <w:r>
+        <w:rPr>
+          <w:rFonts w:ascii="Arial" w:eastAsia="Times New Roman" w:hAnsi="Arial" w:cs="Arial"/>
+          <w:color w:val="000000"/>
+          <w:sz w:val="20"/>
+          <w:szCs w:val="20"/>
+        </w:rPr>
+        <w:t xml:space="preserve"> to grant the Seed ability to the new unit.  If you do, then this unit loses this ability.  At the end of the round, create a new unit within 6 inches of </w:t>
+      </w:r>
+      <w:proofErr w:type="gramStart"/>
+      <w:r>
+        <w:rPr>
+          <w:rFonts w:ascii="Arial" w:eastAsia="Times New Roman" w:hAnsi="Arial" w:cs="Arial"/>
+          <w:color w:val="000000"/>
+          <w:sz w:val="20"/>
+          <w:szCs w:val="20"/>
+        </w:rPr>
+        <w:t>the this</w:t>
+      </w:r>
+      <w:proofErr w:type="gramEnd"/>
+      <w:r>
+        <w:rPr>
+          <w:rFonts w:ascii="Arial" w:eastAsia="Times New Roman" w:hAnsi="Arial" w:cs="Arial"/>
+          <w:color w:val="000000"/>
+          <w:sz w:val="20"/>
+          <w:szCs w:val="20"/>
+        </w:rPr>
+        <w:t xml:space="preserve"> unit.  You may create any type of Plant unit within the same Root Network as this unit.  </w:t>
       </w:r>
     </w:p>
     <w:p>
@@ -812,7 +915,31 @@
         <w:br/>
       </w:r>
       <w:r>
-        <w:t>Functions the same as Burrow, but treat the unit's Movement Cost as being half of what it is when Burrowed. If the unit charged the turn it unburrows and it kills its target, it may reburrow during a Movement Action taken within the same Activation by spending at three Activation Points in addition to the points spent on the Burrow action.  These three points do not count towards the available movement for this Burrow.</w:t>
+        <w:t xml:space="preserve">Functions the same as </w:t>
+      </w:r>
+      <w:proofErr w:type="gramStart"/>
+      <w:r>
+        <w:t>Burrow, but</w:t>
+      </w:r>
+      <w:proofErr w:type="gramEnd"/>
+      <w:r>
+        <w:t xml:space="preserve"> treat the unit's Movement Cost as being half of what it is when Burrowed. If the unit charged the turn it </w:t>
+      </w:r>
+      <w:proofErr w:type="spellStart"/>
+      <w:r>
+        <w:t>unburrows</w:t>
+      </w:r>
+      <w:proofErr w:type="spellEnd"/>
+      <w:r>
+        <w:t xml:space="preserve"> and it kills its target, it may </w:t>
+      </w:r>
+      <w:proofErr w:type="spellStart"/>
+      <w:r>
+        <w:t>reburrow</w:t>
+      </w:r>
+      <w:proofErr w:type="spellEnd"/>
+      <w:r>
+        <w:t xml:space="preserve"> during a Movement Action taken within the same Activation by spending at three Activation Points in addition to the points spent on the Burrow action.  These three points do not count towards the available movement for this Burrow.</w:t>
       </w:r>
     </w:p>
     <w:p/>
@@ -851,9 +978,15 @@
       </w:r>
       <w:r>
         <w:br/>
-      </w:r>
-      <w:r>
-        <w:t>Releases a cloud of basic spores that fills an area of radius X (2 if not provided) for 2 turns. Each enemy unit that ends its turn within the cloud either becomes infected with the specific Spore type, or adds a counter to an existing Spore infection.  If no enemy units are infected with this cloud after the 2 turns, then return the unit to the battlefield at full Wounds.</w:t>
+        <w:t xml:space="preserve">Releases a cloud of basic spores that fills an area of radius X (2 if not provided) for 2 turns. Each enemy unit that ends its turn within the cloud either becomes infected with the specific Spore </w:t>
+      </w:r>
+      <w:proofErr w:type="gramStart"/>
+      <w:r>
+        <w:t>type, or</w:t>
+      </w:r>
+      <w:proofErr w:type="gramEnd"/>
+      <w:r>
+        <w:t xml:space="preserve"> adds a counter to an existing Spore infection.  If no enemy units are infected with this cloud after the 2 turns, then return the unit to the battlefield at full Wounds.</w:t>
       </w:r>
     </w:p>
     <w:p>
@@ -872,8 +1005,13 @@
         <w:br/>
       </w:r>
       <w:r>
-        <w:t>At the end of the units turn, it takes 1D per stack of Toxin Spores. This cannot be mitigated via armor</w:t>
-      </w:r>
+        <w:t xml:space="preserve">At the end of the units turn, it takes 1D per stack of Toxin Spores. This cannot be mitigated via </w:t>
+      </w:r>
+      <w:proofErr w:type="gramStart"/>
+      <w:r>
+        <w:t>armor</w:t>
+      </w:r>
+      <w:proofErr w:type="gramEnd"/>
     </w:p>
     <w:p>
       <w:r>
@@ -885,9 +1023,15 @@
       </w:r>
       <w:r>
         <w:br/>
-      </w:r>
-      <w:r>
-        <w:t xml:space="preserve">While infected, the unit gains one of the following per stack:  -1 Toughness, -1 Activation Points, Power; +0.4 Atk Cost, +0.4 Move cost. </w:t>
+        <w:t xml:space="preserve">While infected, the unit gains one of the following per stack:  -1 Toughness, -1 Activation Points, Power; +0.4 </w:t>
+      </w:r>
+      <w:proofErr w:type="spellStart"/>
+      <w:r>
+        <w:t>Atk</w:t>
+      </w:r>
+      <w:proofErr w:type="spellEnd"/>
+      <w:r>
+        <w:t xml:space="preserve"> Cost, +0.4 Move cost. </w:t>
       </w:r>
     </w:p>
     <w:p>
@@ -906,7 +1050,15 @@
         <w:br/>
       </w:r>
       <w:r>
-        <w:t>When the amount of stacks meets or exceeds the units Toughness, it permanently changes to the control of the infecting player</w:t>
+        <w:t xml:space="preserve">When the </w:t>
+      </w:r>
+      <w:proofErr w:type="gramStart"/>
+      <w:r>
+        <w:t>amount</w:t>
+      </w:r>
+      <w:proofErr w:type="gramEnd"/>
+      <w:r>
+        <w:t xml:space="preserve"> of stacks meets or exceeds the units Toughness, it permanently changes to the control of the infecting player</w:t>
       </w:r>
     </w:p>
     <w:p>
@@ -925,8 +1077,29 @@
         <w:br/>
       </w:r>
       <w:r>
-        <w:t>When the unit dies, create a number of Shroomin Grunts equal to the number of stacks on it. These must be placed within 2" of the dying model</w:t>
-      </w:r>
+        <w:t xml:space="preserve">When the unit dies, create </w:t>
+      </w:r>
+      <w:proofErr w:type="gramStart"/>
+      <w:r>
+        <w:t>a number of</w:t>
+      </w:r>
+      <w:proofErr w:type="gramEnd"/>
+      <w:r>
+        <w:t xml:space="preserve"> </w:t>
+      </w:r>
+      <w:proofErr w:type="spellStart"/>
+      <w:r>
+        <w:t>Shroomin</w:t>
+      </w:r>
+      <w:proofErr w:type="spellEnd"/>
+      <w:r>
+        <w:t xml:space="preserve"> Grunts equal to the number of stacks on it. These must be placed within 2" of the dying </w:t>
+      </w:r>
+      <w:proofErr w:type="gramStart"/>
+      <w:r>
+        <w:t>model</w:t>
+      </w:r>
+      <w:proofErr w:type="gramEnd"/>
     </w:p>
     <w:p>
       <w:pPr>
@@ -952,8 +1125,13 @@
         <w:br/>
       </w:r>
       <w:r>
-        <w:t>Creates a spore cloud at a location, or adds 3 rounds to an existing cloud while increasing its radius by 2 inches</w:t>
-      </w:r>
+        <w:t xml:space="preserve">Creates a spore cloud at a location, or adds 3 rounds to an existing cloud while increasing its radius by 2 </w:t>
+      </w:r>
+      <w:proofErr w:type="gramStart"/>
+      <w:r>
+        <w:t>inches</w:t>
+      </w:r>
+      <w:proofErr w:type="gramEnd"/>
     </w:p>
     <w:p>
       <w:r>
@@ -971,8 +1149,21 @@
         <w:br/>
       </w:r>
       <w:r>
-        <w:t>When the Spore Colony takes damage, for every 3 damage received from a single Attack, (NOT Attack Action) you may generate a Spore Cloud within 3 inches of the Spore Colony that has two counters on it.  If this is not absorbed, create a Grunt upon dissolution of the cloud</w:t>
-      </w:r>
+        <w:t xml:space="preserve">When the Spore Colony takes damage, for every </w:t>
+      </w:r>
+      <w:proofErr w:type="gramStart"/>
+      <w:r>
+        <w:t>3 damage</w:t>
+      </w:r>
+      <w:proofErr w:type="gramEnd"/>
+      <w:r>
+        <w:t xml:space="preserve"> received from a single Attack, (NOT Attack Action) you may generate a Spore Cloud within 3 inches of the Spore Colony that has two counters on it.  If this is not absorbed, create a Grunt upon dissolution of the </w:t>
+      </w:r>
+      <w:proofErr w:type="gramStart"/>
+      <w:r>
+        <w:t>cloud</w:t>
+      </w:r>
+      <w:proofErr w:type="gramEnd"/>
     </w:p>
     <w:p>
       <w:r>
@@ -990,8 +1181,13 @@
         <w:br/>
       </w:r>
       <w:r>
-        <w:t>When the Hydra dies, create an additional Spore Cloud within 3 inches of the model.  Both clouds have a single counter on them, and will reform a Hydra if not absorbed</w:t>
-      </w:r>
+        <w:t xml:space="preserve">When the Hydra dies, create an additional Spore Cloud within 3 inches of the model.  Both clouds have a single counter on them, and will reform a Hydra if not </w:t>
+      </w:r>
+      <w:proofErr w:type="gramStart"/>
+      <w:r>
+        <w:t>absorbed</w:t>
+      </w:r>
+      <w:proofErr w:type="gramEnd"/>
     </w:p>
     <w:p/>
     <w:p/>
@@ -1696,8 +1892,17 @@
                 <w:sz w:val="16"/>
                 <w:szCs w:val="16"/>
               </w:rPr>
-              <w:t>, Cleave OR Multiattack</w:t>
-            </w:r>
+              <w:t xml:space="preserve">, Cleave OR </w:t>
+            </w:r>
+            <w:proofErr w:type="spellStart"/>
+            <w:r>
+              <w:rPr>
+                <w:sz w:val="16"/>
+                <w:szCs w:val="16"/>
+              </w:rPr>
+              <w:t>Multiattack</w:t>
+            </w:r>
+            <w:proofErr w:type="spellEnd"/>
           </w:p>
         </w:tc>
       </w:tr>
@@ -1948,8 +2153,17 @@
                 <w:sz w:val="16"/>
                 <w:szCs w:val="16"/>
               </w:rPr>
-              <w:t>, Cleave OR Multiattack</w:t>
-            </w:r>
+              <w:t xml:space="preserve">, Cleave OR </w:t>
+            </w:r>
+            <w:proofErr w:type="spellStart"/>
+            <w:r>
+              <w:rPr>
+                <w:sz w:val="16"/>
+                <w:szCs w:val="16"/>
+              </w:rPr>
+              <w:t>Multiattack</w:t>
+            </w:r>
+            <w:proofErr w:type="spellEnd"/>
           </w:p>
         </w:tc>
       </w:tr>
@@ -2431,7 +2645,23 @@
                 <w:sz w:val="16"/>
                 <w:szCs w:val="16"/>
               </w:rPr>
-              <w:t>Spellcaster: Hivecourts, Flying</w:t>
+              <w:t xml:space="preserve">Spellcaster: </w:t>
+            </w:r>
+            <w:proofErr w:type="spellStart"/>
+            <w:r>
+              <w:rPr>
+                <w:sz w:val="16"/>
+                <w:szCs w:val="16"/>
+              </w:rPr>
+              <w:t>Hivecourts</w:t>
+            </w:r>
+            <w:proofErr w:type="spellEnd"/>
+            <w:r>
+              <w:rPr>
+                <w:sz w:val="16"/>
+                <w:szCs w:val="16"/>
+              </w:rPr>
+              <w:t>, Flying</w:t>
             </w:r>
           </w:p>
         </w:tc>
@@ -3096,7 +3326,23 @@
                 <w:sz w:val="16"/>
                 <w:szCs w:val="16"/>
               </w:rPr>
-              <w:t>True Damage 2;Burning Steps</w:t>
+              <w:t xml:space="preserve">True Damage </w:t>
+            </w:r>
+            <w:proofErr w:type="gramStart"/>
+            <w:r>
+              <w:rPr>
+                <w:sz w:val="16"/>
+                <w:szCs w:val="16"/>
+              </w:rPr>
+              <w:t>2;Burning</w:t>
+            </w:r>
+            <w:proofErr w:type="gramEnd"/>
+            <w:r>
+              <w:rPr>
+                <w:sz w:val="16"/>
+                <w:szCs w:val="16"/>
+              </w:rPr>
+              <w:t xml:space="preserve"> Steps</w:t>
             </w:r>
           </w:p>
         </w:tc>
@@ -4301,6 +4547,7 @@
                 <w:szCs w:val="16"/>
               </w:rPr>
             </w:pPr>
+            <w:proofErr w:type="spellStart"/>
             <w:r>
               <w:rPr>
                 <w:sz w:val="24"/>
@@ -4308,6 +4555,7 @@
               </w:rPr>
               <w:t>Mudpit</w:t>
             </w:r>
+            <w:proofErr w:type="spellEnd"/>
           </w:p>
         </w:tc>
         <w:tc>
@@ -4695,12 +4943,21 @@
                 <w:szCs w:val="24"/>
               </w:rPr>
             </w:pPr>
+            <w:proofErr w:type="spellStart"/>
             <w:r>
               <w:rPr>
                 <w:sz w:val="24"/>
                 <w:szCs w:val="24"/>
               </w:rPr>
-              <w:t>Shroomin Grunt</w:t>
+              <w:t>Shroomin</w:t>
+            </w:r>
+            <w:proofErr w:type="spellEnd"/>
+            <w:r>
+              <w:rPr>
+                <w:sz w:val="24"/>
+                <w:szCs w:val="24"/>
+              </w:rPr>
+              <w:t xml:space="preserve"> Grunt</w:t>
             </w:r>
           </w:p>
         </w:tc>
@@ -4931,12 +5188,21 @@
                 <w:szCs w:val="24"/>
               </w:rPr>
             </w:pPr>
+            <w:proofErr w:type="spellStart"/>
             <w:r>
               <w:rPr>
                 <w:sz w:val="24"/>
                 <w:szCs w:val="24"/>
               </w:rPr>
-              <w:t>Shroomin Shaman</w:t>
+              <w:t>Shroomin</w:t>
+            </w:r>
+            <w:proofErr w:type="spellEnd"/>
+            <w:r>
+              <w:rPr>
+                <w:sz w:val="24"/>
+                <w:szCs w:val="24"/>
+              </w:rPr>
+              <w:t xml:space="preserve"> Shaman</w:t>
             </w:r>
           </w:p>
         </w:tc>
@@ -5146,7 +5412,23 @@
                 <w:sz w:val="16"/>
                 <w:szCs w:val="16"/>
               </w:rPr>
-              <w:t>Spellcaster: Shroomin, Spore Cloud, True Damage 1</w:t>
+              <w:t xml:space="preserve">Spellcaster: </w:t>
+            </w:r>
+            <w:proofErr w:type="spellStart"/>
+            <w:r>
+              <w:rPr>
+                <w:sz w:val="16"/>
+                <w:szCs w:val="16"/>
+              </w:rPr>
+              <w:t>Shroomin</w:t>
+            </w:r>
+            <w:proofErr w:type="spellEnd"/>
+            <w:r>
+              <w:rPr>
+                <w:sz w:val="16"/>
+                <w:szCs w:val="16"/>
+              </w:rPr>
+              <w:t>, Spore Cloud, True Damage 1</w:t>
             </w:r>
           </w:p>
         </w:tc>
@@ -5167,12 +5449,21 @@
                 <w:szCs w:val="24"/>
               </w:rPr>
             </w:pPr>
+            <w:proofErr w:type="spellStart"/>
             <w:r>
               <w:rPr>
                 <w:sz w:val="24"/>
                 <w:szCs w:val="24"/>
               </w:rPr>
-              <w:t>Shroomin Spore Burster</w:t>
+              <w:t>Shroomin</w:t>
+            </w:r>
+            <w:proofErr w:type="spellEnd"/>
+            <w:r>
+              <w:rPr>
+                <w:sz w:val="24"/>
+                <w:szCs w:val="24"/>
+              </w:rPr>
+              <w:t xml:space="preserve"> Spore Burster</w:t>
             </w:r>
           </w:p>
         </w:tc>
@@ -6525,7 +6816,6 @@
                 <w:sz w:val="24"/>
                 <w:szCs w:val="24"/>
               </w:rPr>
-              <w:lastRenderedPageBreak/>
               <w:t>Name</w:t>
             </w:r>
           </w:p>
@@ -7693,7 +7983,25 @@
                 <w:sz w:val="16"/>
                 <w:szCs w:val="16"/>
               </w:rPr>
-              <w:t>Enhanced Burrow;Lay Mine</w:t>
+              <w:t xml:space="preserve">Enhanced </w:t>
+            </w:r>
+            <w:proofErr w:type="spellStart"/>
+            <w:proofErr w:type="gramStart"/>
+            <w:r>
+              <w:rPr>
+                <w:sz w:val="16"/>
+                <w:szCs w:val="16"/>
+              </w:rPr>
+              <w:t>Burrow;Lay</w:t>
+            </w:r>
+            <w:proofErr w:type="spellEnd"/>
+            <w:proofErr w:type="gramEnd"/>
+            <w:r>
+              <w:rPr>
+                <w:sz w:val="16"/>
+                <w:szCs w:val="16"/>
+              </w:rPr>
+              <w:t xml:space="preserve"> Mine</w:t>
             </w:r>
           </w:p>
         </w:tc>
@@ -8374,6 +8682,7 @@
                 <w:sz w:val="24"/>
                 <w:szCs w:val="24"/>
               </w:rPr>
+              <w:lastRenderedPageBreak/>
               <w:t>Flesh Golem</w:t>
             </w:r>
           </w:p>
@@ -9755,6 +10064,7 @@
                 <w:szCs w:val="24"/>
               </w:rPr>
             </w:pPr>
+            <w:proofErr w:type="spellStart"/>
             <w:r>
               <w:rPr>
                 <w:sz w:val="24"/>
@@ -9762,6 +10072,7 @@
               </w:rPr>
               <w:t>Lashvine</w:t>
             </w:r>
+            <w:proofErr w:type="spellEnd"/>
           </w:p>
         </w:tc>
         <w:tc>
@@ -10497,6 +10808,7 @@
                 <w:szCs w:val="24"/>
               </w:rPr>
             </w:pPr>
+            <w:proofErr w:type="spellStart"/>
             <w:r>
               <w:rPr>
                 <w:sz w:val="24"/>
@@ -10504,6 +10816,7 @@
               </w:rPr>
               <w:t>Sporethrowers</w:t>
             </w:r>
+            <w:proofErr w:type="spellEnd"/>
           </w:p>
         </w:tc>
         <w:tc>
@@ -10677,7 +10990,23 @@
                 <w:sz w:val="16"/>
                 <w:szCs w:val="16"/>
               </w:rPr>
-              <w:t>5R (Mininum 3" range)</w:t>
+              <w:t>5R (</w:t>
+            </w:r>
+            <w:proofErr w:type="spellStart"/>
+            <w:r>
+              <w:rPr>
+                <w:sz w:val="16"/>
+                <w:szCs w:val="16"/>
+              </w:rPr>
+              <w:t>Mininum</w:t>
+            </w:r>
+            <w:proofErr w:type="spellEnd"/>
+            <w:r>
+              <w:rPr>
+                <w:sz w:val="16"/>
+                <w:szCs w:val="16"/>
+              </w:rPr>
+              <w:t xml:space="preserve"> 3" range)</w:t>
             </w:r>
           </w:p>
         </w:tc>
@@ -10742,6 +11071,7 @@
                 <w:szCs w:val="24"/>
               </w:rPr>
             </w:pPr>
+            <w:proofErr w:type="spellStart"/>
             <w:r>
               <w:rPr>
                 <w:sz w:val="24"/>
@@ -10749,6 +11079,7 @@
               </w:rPr>
               <w:t>Seedblower</w:t>
             </w:r>
+            <w:proofErr w:type="spellEnd"/>
           </w:p>
         </w:tc>
         <w:tc>
@@ -11210,7 +11541,23 @@
                 <w:sz w:val="16"/>
                 <w:szCs w:val="16"/>
               </w:rPr>
-              <w:t>Root, Seed 12, True Damage 2, When an enemy unit is within 3 inches of this, it triggers a free Opportunity Attack from this unit.  This can be avoided with a penalty level; otherwise this unit automatically explodes, leaving behind a Root Cluster and damaging all enemy units within Range.  The Root Cluster share's this unit's Seed ability</w:t>
+              <w:t xml:space="preserve">Root, Seed 12, True Damage 2, When an enemy unit is within 3 inches of this, it triggers a free Opportunity Attack from this unit.  This can be avoided with a penalty level; </w:t>
+            </w:r>
+            <w:proofErr w:type="gramStart"/>
+            <w:r>
+              <w:rPr>
+                <w:sz w:val="16"/>
+                <w:szCs w:val="16"/>
+              </w:rPr>
+              <w:t>otherwise</w:t>
+            </w:r>
+            <w:proofErr w:type="gramEnd"/>
+            <w:r>
+              <w:rPr>
+                <w:sz w:val="16"/>
+                <w:szCs w:val="16"/>
+              </w:rPr>
+              <w:t xml:space="preserve"> this unit automatically explodes, leaving behind a Root Cluster and damaging all enemy units within Range.  The Root Cluster share's this unit's Seed ability</w:t>
             </w:r>
           </w:p>
         </w:tc>
@@ -12181,6 +12528,7 @@
   <w:style w:type="character" w:default="1" w:styleId="DefaultParagraphFont">
     <w:name w:val="Default Paragraph Font"/>
     <w:uiPriority w:val="1"/>
+    <w:semiHidden/>
     <w:unhideWhenUsed/>
   </w:style>
   <w:style w:type="table" w:default="1" w:styleId="TableNormal">

</xml_diff>

<commit_message>
Updated stats and rules. Included MTG set doc
</commit_message>
<xml_diff>
--- a/Rules Primer.docx
+++ b/Rules Primer.docx
@@ -165,17 +165,8 @@
           <w:sz w:val="20"/>
           <w:szCs w:val="20"/>
         </w:rPr>
-        <w:t xml:space="preserve">Objective control is </w:t>
-      </w:r>
-      <w:proofErr w:type="gramStart"/>
-      <w:r>
-        <w:rPr>
-          <w:sz w:val="20"/>
-          <w:szCs w:val="20"/>
-        </w:rPr>
-        <w:t>checked</w:t>
-      </w:r>
-      <w:proofErr w:type="gramEnd"/>
+        <w:t>Objective control is checked</w:t>
+      </w:r>
     </w:p>
     <w:p>
       <w:pPr>
@@ -195,17 +186,8 @@
           <w:sz w:val="20"/>
           <w:szCs w:val="20"/>
         </w:rPr>
-        <w:t xml:space="preserve">Points are </w:t>
-      </w:r>
-      <w:proofErr w:type="gramStart"/>
-      <w:r>
-        <w:rPr>
-          <w:sz w:val="20"/>
-          <w:szCs w:val="20"/>
-        </w:rPr>
-        <w:t>accumulated</w:t>
-      </w:r>
-      <w:proofErr w:type="gramEnd"/>
+        <w:t>Points are accumulated</w:t>
+      </w:r>
     </w:p>
     <w:p>
       <w:pPr>
@@ -239,17 +221,8 @@
           <w:sz w:val="20"/>
           <w:szCs w:val="20"/>
         </w:rPr>
-        <w:t xml:space="preserve"> rounds are </w:t>
-      </w:r>
-      <w:proofErr w:type="gramStart"/>
-      <w:r>
-        <w:rPr>
-          <w:sz w:val="20"/>
-          <w:szCs w:val="20"/>
-        </w:rPr>
-        <w:t>complete</w:t>
-      </w:r>
-      <w:proofErr w:type="gramEnd"/>
+        <w:t xml:space="preserve"> rounds are complete</w:t>
+      </w:r>
     </w:p>
     <w:p>
       <w:pPr>
@@ -398,13 +371,8 @@
         </w:numPr>
       </w:pPr>
       <w:r>
-        <w:t xml:space="preserve">AP: Shooting something behind cover or attacking through an allied </w:t>
-      </w:r>
-      <w:proofErr w:type="gramStart"/>
-      <w:r>
-        <w:t>model</w:t>
-      </w:r>
-      <w:proofErr w:type="gramEnd"/>
+        <w:t>AP: Shooting something behind cover or attacking through an allied model</w:t>
+      </w:r>
     </w:p>
     <w:p>
       <w:pPr>
@@ -493,11 +461,7 @@
         <w:t>-</w:t>
       </w:r>
       <w:r>
-        <w:t xml:space="preserve"> </w:t>
-      </w:r>
-      <w:proofErr w:type="gramStart"/>
-      <w:r>
-        <w:t>T</w:t>
+        <w:t xml:space="preserve"> T</w:t>
       </w:r>
       <w:r>
         <w:rPr>
@@ -506,11 +470,7 @@
         <w:t xml:space="preserve">D </w:t>
       </w:r>
       <w:r>
-        <w:t xml:space="preserve"> -</w:t>
-      </w:r>
-      <w:proofErr w:type="gramEnd"/>
-      <w:r>
-        <w:t xml:space="preserve"> A</w:t>
+        <w:t xml:space="preserve"> - A</w:t>
       </w:r>
       <w:r>
         <w:rPr>
@@ -603,15 +563,7 @@
       </w:r>
       <w:r>
         <w:br/>
-        <w:t>This unit may ignore terrain and enemy models when moving (</w:t>
-      </w:r>
-      <w:proofErr w:type="gramStart"/>
-      <w:r>
-        <w:t>provided that</w:t>
-      </w:r>
-      <w:proofErr w:type="gramEnd"/>
-      <w:r>
-        <w:t xml:space="preserve"> there is room for the model to fly. IE: No flying over walls inside enclosed terrain)</w:t>
+        <w:t>This unit may ignore terrain and enemy models when moving (provided that there is room for the model to fly. IE: No flying over walls inside enclosed terrain)</w:t>
       </w:r>
     </w:p>
     <w:p>
@@ -716,27 +668,7 @@
           <w:sz w:val="20"/>
           <w:szCs w:val="20"/>
         </w:rPr>
-        <w:t>Spend X amount of Activation Points.  Mark the unit's position and remove it from the table.  This retires the unit for the round.  As long as this unit remains burrowed, at the beginning of each subsequent round, you may place this model on the table within (X/</w:t>
-      </w:r>
-      <w:proofErr w:type="gramStart"/>
-      <w:r>
-        <w:rPr>
-          <w:rFonts w:ascii="Arial" w:eastAsia="Times New Roman" w:hAnsi="Arial" w:cs="Arial"/>
-          <w:color w:val="000000"/>
-          <w:sz w:val="20"/>
-          <w:szCs w:val="20"/>
-        </w:rPr>
-        <w:t>Y)+</w:t>
-      </w:r>
-      <w:proofErr w:type="gramEnd"/>
-      <w:r>
-        <w:rPr>
-          <w:rFonts w:ascii="Arial" w:eastAsia="Times New Roman" w:hAnsi="Arial" w:cs="Arial"/>
-          <w:color w:val="000000"/>
-          <w:sz w:val="20"/>
-          <w:szCs w:val="20"/>
-        </w:rPr>
-        <w:t xml:space="preserve"> ((12/Y)*Z) inches of its starting position.  X is the amount of initial Activation Points spent, Y is the unit's Movement Cost, and Z is the amount of turns that both began and ended with the unit burrowed since it last burrowed or was deployed burrowed in reserve.  If a unit with Burrow is deployed in reserve, it may start burrowed.  In this case, treat X as 0. (Shorthand: You may place it the amount it could have moved had it spent the points on movement the entire time it was Burrowed.)</w:t>
+        <w:t>Spend X amount of Activation Points.  Mark the unit's position and remove it from the table.  This retires the unit for the round.  As long as this unit remains burrowed, at the beginning of each subsequent round, you may place this model on the table within (X/Y)+ ((12/Y)*Z) inches of its starting position.  X is the amount of initial Activation Points spent, Y is the unit's Movement Cost, and Z is the amount of turns that both began and ended with the unit burrowed since it last burrowed or was deployed burrowed in reserve.  If a unit with Burrow is deployed in reserve, it may start burrowed.  In this case, treat X as 0. (Shorthand: You may place it the amount it could have moved had it spent the points on movement the entire time it was Burrowed.)</w:t>
       </w:r>
     </w:p>
     <w:p>
@@ -771,7 +703,13 @@
         <w:br/>
       </w:r>
       <w:r>
-        <w:t xml:space="preserve">At the end of the turn, restore X Wounds to this </w:t>
+        <w:t xml:space="preserve">At the end of the </w:t>
+      </w:r>
+      <w:r>
+        <w:t>round</w:t>
+      </w:r>
+      <w:r>
+        <w:t xml:space="preserve">, restore X Wounds to this </w:t>
       </w:r>
       <w:r>
         <w:t>unit.</w:t>
@@ -815,47 +753,7 @@
           <w:sz w:val="20"/>
           <w:szCs w:val="20"/>
         </w:rPr>
-        <w:t xml:space="preserve">When rooted, the unit may spend Activation Points as an action.  After X points are spent, choose </w:t>
-      </w:r>
-      <w:proofErr w:type="gramStart"/>
-      <w:r>
-        <w:rPr>
-          <w:rFonts w:ascii="Arial" w:eastAsia="Times New Roman" w:hAnsi="Arial" w:cs="Arial"/>
-          <w:color w:val="000000"/>
-          <w:sz w:val="20"/>
-          <w:szCs w:val="20"/>
-        </w:rPr>
-        <w:t>whether or not</w:t>
-      </w:r>
-      <w:proofErr w:type="gramEnd"/>
-      <w:r>
-        <w:rPr>
-          <w:rFonts w:ascii="Arial" w:eastAsia="Times New Roman" w:hAnsi="Arial" w:cs="Arial"/>
-          <w:color w:val="000000"/>
-          <w:sz w:val="20"/>
-          <w:szCs w:val="20"/>
-        </w:rPr>
-        <w:t xml:space="preserve"> to grant the Seed ability to the new unit.  If you do, then this unit loses this ability.  At the end of the round, create a new unit within 6 inches of </w:t>
-      </w:r>
-      <w:proofErr w:type="gramStart"/>
-      <w:r>
-        <w:rPr>
-          <w:rFonts w:ascii="Arial" w:eastAsia="Times New Roman" w:hAnsi="Arial" w:cs="Arial"/>
-          <w:color w:val="000000"/>
-          <w:sz w:val="20"/>
-          <w:szCs w:val="20"/>
-        </w:rPr>
-        <w:t>the this</w:t>
-      </w:r>
-      <w:proofErr w:type="gramEnd"/>
-      <w:r>
-        <w:rPr>
-          <w:rFonts w:ascii="Arial" w:eastAsia="Times New Roman" w:hAnsi="Arial" w:cs="Arial"/>
-          <w:color w:val="000000"/>
-          <w:sz w:val="20"/>
-          <w:szCs w:val="20"/>
-        </w:rPr>
-        <w:t xml:space="preserve"> unit.  You may create any type of Plant unit within the same Root Network as this unit.  </w:t>
+        <w:t xml:space="preserve">When rooted, the unit may spend Activation Points as an action.  After X points are spent, choose whether or not to grant the Seed ability to the new unit.  If you do, then this unit loses this ability.  At the end of the round, create a new unit within 6 inches of the this unit.  You may create any type of Plant unit within the same Root Network as this unit.  </w:t>
       </w:r>
     </w:p>
     <w:p>
@@ -915,31 +813,7 @@
         <w:br/>
       </w:r>
       <w:r>
-        <w:t xml:space="preserve">Functions the same as </w:t>
-      </w:r>
-      <w:proofErr w:type="gramStart"/>
-      <w:r>
-        <w:t>Burrow, but</w:t>
-      </w:r>
-      <w:proofErr w:type="gramEnd"/>
-      <w:r>
-        <w:t xml:space="preserve"> treat the unit's Movement Cost as being half of what it is when Burrowed. If the unit charged the turn it </w:t>
-      </w:r>
-      <w:proofErr w:type="spellStart"/>
-      <w:r>
-        <w:t>unburrows</w:t>
-      </w:r>
-      <w:proofErr w:type="spellEnd"/>
-      <w:r>
-        <w:t xml:space="preserve"> and it kills its target, it may </w:t>
-      </w:r>
-      <w:proofErr w:type="spellStart"/>
-      <w:r>
-        <w:t>reburrow</w:t>
-      </w:r>
-      <w:proofErr w:type="spellEnd"/>
-      <w:r>
-        <w:t xml:space="preserve"> during a Movement Action taken within the same Activation by spending at three Activation Points in addition to the points spent on the Burrow action.  These three points do not count towards the available movement for this Burrow.</w:t>
+        <w:t>Functions the same as Burrow, but treat the unit's Movement Cost as being half of what it is when Burrowed. If the unit charged the turn it unburrows and it kills its target, it may reburrow during a Movement Action taken within the same Activation by spending three Activation Points in addition to the points spent on the Burrow action.  These three points do not count towards the available movement for this Burrow.</w:t>
       </w:r>
     </w:p>
     <w:p/>
@@ -978,15 +852,7 @@
       </w:r>
       <w:r>
         <w:br/>
-        <w:t xml:space="preserve">Releases a cloud of basic spores that fills an area of radius X (2 if not provided) for 2 turns. Each enemy unit that ends its turn within the cloud either becomes infected with the specific Spore </w:t>
-      </w:r>
-      <w:proofErr w:type="gramStart"/>
-      <w:r>
-        <w:t>type, or</w:t>
-      </w:r>
-      <w:proofErr w:type="gramEnd"/>
-      <w:r>
-        <w:t xml:space="preserve"> adds a counter to an existing Spore infection.  If no enemy units are infected with this cloud after the 2 turns, then return the unit to the battlefield at full Wounds.</w:t>
+        <w:t>Releases a cloud of basic spores that fills an area of radius X (2 if not provided) for 2 turns. Each enemy unit that ends its turn within the cloud either becomes infected with the specific Spore type, or adds a counter to an existing Spore infection.  If no enemy units are infected with this cloud after the 2 turns, then return the unit to the battlefield at full Wounds.</w:t>
       </w:r>
     </w:p>
     <w:p>
@@ -1005,13 +871,8 @@
         <w:br/>
       </w:r>
       <w:r>
-        <w:t xml:space="preserve">At the end of the units turn, it takes 1D per stack of Toxin Spores. This cannot be mitigated via </w:t>
-      </w:r>
-      <w:proofErr w:type="gramStart"/>
-      <w:r>
-        <w:t>armor</w:t>
-      </w:r>
-      <w:proofErr w:type="gramEnd"/>
+        <w:t>At the end of the units turn, it takes 1D per stack of Toxin Spores. This cannot be mitigated via armor</w:t>
+      </w:r>
     </w:p>
     <w:p>
       <w:r>
@@ -1023,15 +884,7 @@
       </w:r>
       <w:r>
         <w:br/>
-        <w:t xml:space="preserve">While infected, the unit gains one of the following per stack:  -1 Toughness, -1 Activation Points, Power; +0.4 </w:t>
-      </w:r>
-      <w:proofErr w:type="spellStart"/>
-      <w:r>
-        <w:t>Atk</w:t>
-      </w:r>
-      <w:proofErr w:type="spellEnd"/>
-      <w:r>
-        <w:t xml:space="preserve"> Cost, +0.4 Move cost. </w:t>
+        <w:t xml:space="preserve">While infected, the unit gains one of the following per stack:  -1 Toughness, -1 Activation Points, Power; +0.4 Atk Cost, +0.4 Move cost. </w:t>
       </w:r>
     </w:p>
     <w:p>
@@ -1050,15 +903,7 @@
         <w:br/>
       </w:r>
       <w:r>
-        <w:t xml:space="preserve">When the </w:t>
-      </w:r>
-      <w:proofErr w:type="gramStart"/>
-      <w:r>
-        <w:t>amount</w:t>
-      </w:r>
-      <w:proofErr w:type="gramEnd"/>
-      <w:r>
-        <w:t xml:space="preserve"> of stacks meets or exceeds the units Toughness, it permanently changes to the control of the infecting player</w:t>
+        <w:t>When the amount of stacks meets or exceeds the units Toughness, it permanently changes to the control of the infecting player</w:t>
       </w:r>
     </w:p>
     <w:p>
@@ -1077,29 +922,8 @@
         <w:br/>
       </w:r>
       <w:r>
-        <w:t xml:space="preserve">When the unit dies, create </w:t>
-      </w:r>
-      <w:proofErr w:type="gramStart"/>
-      <w:r>
-        <w:t>a number of</w:t>
-      </w:r>
-      <w:proofErr w:type="gramEnd"/>
-      <w:r>
-        <w:t xml:space="preserve"> </w:t>
-      </w:r>
-      <w:proofErr w:type="spellStart"/>
-      <w:r>
-        <w:t>Shroomin</w:t>
-      </w:r>
-      <w:proofErr w:type="spellEnd"/>
-      <w:r>
-        <w:t xml:space="preserve"> Grunts equal to the number of stacks on it. These must be placed within 2" of the dying </w:t>
-      </w:r>
-      <w:proofErr w:type="gramStart"/>
-      <w:r>
-        <w:t>model</w:t>
-      </w:r>
-      <w:proofErr w:type="gramEnd"/>
+        <w:t>When the unit dies, create a number of Shroomin Grunts equal to the number of stacks on it. These must be placed within 2" of the dying model</w:t>
+      </w:r>
     </w:p>
     <w:p>
       <w:pPr>
@@ -1125,13 +949,8 @@
         <w:br/>
       </w:r>
       <w:r>
-        <w:t xml:space="preserve">Creates a spore cloud at a location, or adds 3 rounds to an existing cloud while increasing its radius by 2 </w:t>
-      </w:r>
-      <w:proofErr w:type="gramStart"/>
-      <w:r>
-        <w:t>inches</w:t>
-      </w:r>
-      <w:proofErr w:type="gramEnd"/>
+        <w:t>Creates a spore cloud at a location, or adds 3 rounds to an existing cloud while increasing its radius by 2 inches</w:t>
+      </w:r>
     </w:p>
     <w:p>
       <w:r>
@@ -1149,21 +968,8 @@
         <w:br/>
       </w:r>
       <w:r>
-        <w:t xml:space="preserve">When the Spore Colony takes damage, for every </w:t>
-      </w:r>
-      <w:proofErr w:type="gramStart"/>
-      <w:r>
-        <w:t>3 damage</w:t>
-      </w:r>
-      <w:proofErr w:type="gramEnd"/>
-      <w:r>
-        <w:t xml:space="preserve"> received from a single Attack, (NOT Attack Action) you may generate a Spore Cloud within 3 inches of the Spore Colony that has two counters on it.  If this is not absorbed, create a Grunt upon dissolution of the </w:t>
-      </w:r>
-      <w:proofErr w:type="gramStart"/>
-      <w:r>
-        <w:t>cloud</w:t>
-      </w:r>
-      <w:proofErr w:type="gramEnd"/>
+        <w:t>When the Spore Colony takes damage, for every 3 damage received from a single Attack, (NOT Attack Action) you may generate a Spore Cloud within 3 inches of the Spore Colony that has two counters on it.  If this is not absorbed, create a Grunt upon dissolution of the cloud</w:t>
+      </w:r>
     </w:p>
     <w:p>
       <w:r>
@@ -1181,13 +987,8 @@
         <w:br/>
       </w:r>
       <w:r>
-        <w:t xml:space="preserve">When the Hydra dies, create an additional Spore Cloud within 3 inches of the model.  Both clouds have a single counter on them, and will reform a Hydra if not </w:t>
-      </w:r>
-      <w:proofErr w:type="gramStart"/>
-      <w:r>
-        <w:t>absorbed</w:t>
-      </w:r>
-      <w:proofErr w:type="gramEnd"/>
+        <w:t>When the Hydra dies, create an additional Spore Cloud within 3 inches of the model.  Both clouds have a single counter on them, and will reform a Hydra if not absorbed</w:t>
+      </w:r>
     </w:p>
     <w:p/>
     <w:p/>
@@ -1892,17 +1693,8 @@
                 <w:sz w:val="16"/>
                 <w:szCs w:val="16"/>
               </w:rPr>
-              <w:t xml:space="preserve">, Cleave OR </w:t>
-            </w:r>
-            <w:proofErr w:type="spellStart"/>
-            <w:r>
-              <w:rPr>
-                <w:sz w:val="16"/>
-                <w:szCs w:val="16"/>
-              </w:rPr>
-              <w:t>Multiattack</w:t>
-            </w:r>
-            <w:proofErr w:type="spellEnd"/>
+              <w:t>, Cleave OR Multiattack</w:t>
+            </w:r>
           </w:p>
         </w:tc>
       </w:tr>
@@ -2153,17 +1945,8 @@
                 <w:sz w:val="16"/>
                 <w:szCs w:val="16"/>
               </w:rPr>
-              <w:t xml:space="preserve">, Cleave OR </w:t>
-            </w:r>
-            <w:proofErr w:type="spellStart"/>
-            <w:r>
-              <w:rPr>
-                <w:sz w:val="16"/>
-                <w:szCs w:val="16"/>
-              </w:rPr>
-              <w:t>Multiattack</w:t>
-            </w:r>
-            <w:proofErr w:type="spellEnd"/>
+              <w:t>, Cleave OR Multiattack</w:t>
+            </w:r>
           </w:p>
         </w:tc>
       </w:tr>
@@ -2645,23 +2428,7 @@
                 <w:sz w:val="16"/>
                 <w:szCs w:val="16"/>
               </w:rPr>
-              <w:t xml:space="preserve">Spellcaster: </w:t>
-            </w:r>
-            <w:proofErr w:type="spellStart"/>
-            <w:r>
-              <w:rPr>
-                <w:sz w:val="16"/>
-                <w:szCs w:val="16"/>
-              </w:rPr>
-              <w:t>Hivecourts</w:t>
-            </w:r>
-            <w:proofErr w:type="spellEnd"/>
-            <w:r>
-              <w:rPr>
-                <w:sz w:val="16"/>
-                <w:szCs w:val="16"/>
-              </w:rPr>
-              <w:t>, Flying</w:t>
+              <w:t>Spellcaster: Hivecourts, Flying</w:t>
             </w:r>
           </w:p>
         </w:tc>
@@ -3326,23 +3093,7 @@
                 <w:sz w:val="16"/>
                 <w:szCs w:val="16"/>
               </w:rPr>
-              <w:t xml:space="preserve">True Damage </w:t>
-            </w:r>
-            <w:proofErr w:type="gramStart"/>
-            <w:r>
-              <w:rPr>
-                <w:sz w:val="16"/>
-                <w:szCs w:val="16"/>
-              </w:rPr>
-              <w:t>2;Burning</w:t>
-            </w:r>
-            <w:proofErr w:type="gramEnd"/>
-            <w:r>
-              <w:rPr>
-                <w:sz w:val="16"/>
-                <w:szCs w:val="16"/>
-              </w:rPr>
-              <w:t xml:space="preserve"> Steps</w:t>
+              <w:t>True Damage 2;Burning Steps</w:t>
             </w:r>
           </w:p>
         </w:tc>
@@ -4547,7 +4298,6 @@
                 <w:szCs w:val="16"/>
               </w:rPr>
             </w:pPr>
-            <w:proofErr w:type="spellStart"/>
             <w:r>
               <w:rPr>
                 <w:sz w:val="24"/>
@@ -4555,7 +4305,6 @@
               </w:rPr>
               <w:t>Mudpit</w:t>
             </w:r>
-            <w:proofErr w:type="spellEnd"/>
           </w:p>
         </w:tc>
         <w:tc>
@@ -4943,21 +4692,12 @@
                 <w:szCs w:val="24"/>
               </w:rPr>
             </w:pPr>
-            <w:proofErr w:type="spellStart"/>
             <w:r>
               <w:rPr>
                 <w:sz w:val="24"/>
                 <w:szCs w:val="24"/>
               </w:rPr>
-              <w:t>Shroomin</w:t>
-            </w:r>
-            <w:proofErr w:type="spellEnd"/>
-            <w:r>
-              <w:rPr>
-                <w:sz w:val="24"/>
-                <w:szCs w:val="24"/>
-              </w:rPr>
-              <w:t xml:space="preserve"> Grunt</w:t>
+              <w:t>Shroomin Grunt</w:t>
             </w:r>
           </w:p>
         </w:tc>
@@ -5188,21 +4928,12 @@
                 <w:szCs w:val="24"/>
               </w:rPr>
             </w:pPr>
-            <w:proofErr w:type="spellStart"/>
             <w:r>
               <w:rPr>
                 <w:sz w:val="24"/>
                 <w:szCs w:val="24"/>
               </w:rPr>
-              <w:t>Shroomin</w:t>
-            </w:r>
-            <w:proofErr w:type="spellEnd"/>
-            <w:r>
-              <w:rPr>
-                <w:sz w:val="24"/>
-                <w:szCs w:val="24"/>
-              </w:rPr>
-              <w:t xml:space="preserve"> Shaman</w:t>
+              <w:t>Shroomin Shaman</w:t>
             </w:r>
           </w:p>
         </w:tc>
@@ -5412,23 +5143,7 @@
                 <w:sz w:val="16"/>
                 <w:szCs w:val="16"/>
               </w:rPr>
-              <w:t xml:space="preserve">Spellcaster: </w:t>
-            </w:r>
-            <w:proofErr w:type="spellStart"/>
-            <w:r>
-              <w:rPr>
-                <w:sz w:val="16"/>
-                <w:szCs w:val="16"/>
-              </w:rPr>
-              <w:t>Shroomin</w:t>
-            </w:r>
-            <w:proofErr w:type="spellEnd"/>
-            <w:r>
-              <w:rPr>
-                <w:sz w:val="16"/>
-                <w:szCs w:val="16"/>
-              </w:rPr>
-              <w:t>, Spore Cloud, True Damage 1</w:t>
+              <w:t>Spellcaster: Shroomin, Spore Cloud, True Damage 1</w:t>
             </w:r>
           </w:p>
         </w:tc>
@@ -5449,21 +5164,12 @@
                 <w:szCs w:val="24"/>
               </w:rPr>
             </w:pPr>
-            <w:proofErr w:type="spellStart"/>
             <w:r>
               <w:rPr>
                 <w:sz w:val="24"/>
                 <w:szCs w:val="24"/>
               </w:rPr>
-              <w:t>Shroomin</w:t>
-            </w:r>
-            <w:proofErr w:type="spellEnd"/>
-            <w:r>
-              <w:rPr>
-                <w:sz w:val="24"/>
-                <w:szCs w:val="24"/>
-              </w:rPr>
-              <w:t xml:space="preserve"> Spore Burster</w:t>
+              <w:t>Shroomin Spore Burster</w:t>
             </w:r>
           </w:p>
         </w:tc>
@@ -7983,25 +7689,7 @@
                 <w:sz w:val="16"/>
                 <w:szCs w:val="16"/>
               </w:rPr>
-              <w:t xml:space="preserve">Enhanced </w:t>
-            </w:r>
-            <w:proofErr w:type="spellStart"/>
-            <w:proofErr w:type="gramStart"/>
-            <w:r>
-              <w:rPr>
-                <w:sz w:val="16"/>
-                <w:szCs w:val="16"/>
-              </w:rPr>
-              <w:t>Burrow;Lay</w:t>
-            </w:r>
-            <w:proofErr w:type="spellEnd"/>
-            <w:proofErr w:type="gramEnd"/>
-            <w:r>
-              <w:rPr>
-                <w:sz w:val="16"/>
-                <w:szCs w:val="16"/>
-              </w:rPr>
-              <w:t xml:space="preserve"> Mine</w:t>
+              <w:t>Enhanced Burrow;Lay Mine</w:t>
             </w:r>
           </w:p>
         </w:tc>
@@ -10064,7 +9752,6 @@
                 <w:szCs w:val="24"/>
               </w:rPr>
             </w:pPr>
-            <w:proofErr w:type="spellStart"/>
             <w:r>
               <w:rPr>
                 <w:sz w:val="24"/>
@@ -10072,7 +9759,6 @@
               </w:rPr>
               <w:t>Lashvine</w:t>
             </w:r>
-            <w:proofErr w:type="spellEnd"/>
           </w:p>
         </w:tc>
         <w:tc>
@@ -10808,7 +10494,6 @@
                 <w:szCs w:val="24"/>
               </w:rPr>
             </w:pPr>
-            <w:proofErr w:type="spellStart"/>
             <w:r>
               <w:rPr>
                 <w:sz w:val="24"/>
@@ -10816,7 +10501,6 @@
               </w:rPr>
               <w:t>Sporethrowers</w:t>
             </w:r>
-            <w:proofErr w:type="spellEnd"/>
           </w:p>
         </w:tc>
         <w:tc>
@@ -10990,23 +10674,7 @@
                 <w:sz w:val="16"/>
                 <w:szCs w:val="16"/>
               </w:rPr>
-              <w:t>5R (</w:t>
-            </w:r>
-            <w:proofErr w:type="spellStart"/>
-            <w:r>
-              <w:rPr>
-                <w:sz w:val="16"/>
-                <w:szCs w:val="16"/>
-              </w:rPr>
-              <w:t>Mininum</w:t>
-            </w:r>
-            <w:proofErr w:type="spellEnd"/>
-            <w:r>
-              <w:rPr>
-                <w:sz w:val="16"/>
-                <w:szCs w:val="16"/>
-              </w:rPr>
-              <w:t xml:space="preserve"> 3" range)</w:t>
+              <w:t>5R (Mininum 3" range)</w:t>
             </w:r>
           </w:p>
         </w:tc>
@@ -11071,7 +10739,6 @@
                 <w:szCs w:val="24"/>
               </w:rPr>
             </w:pPr>
-            <w:proofErr w:type="spellStart"/>
             <w:r>
               <w:rPr>
                 <w:sz w:val="24"/>
@@ -11079,7 +10746,6 @@
               </w:rPr>
               <w:t>Seedblower</w:t>
             </w:r>
-            <w:proofErr w:type="spellEnd"/>
           </w:p>
         </w:tc>
         <w:tc>
@@ -11541,23 +11207,7 @@
                 <w:sz w:val="16"/>
                 <w:szCs w:val="16"/>
               </w:rPr>
-              <w:t xml:space="preserve">Root, Seed 12, True Damage 2, When an enemy unit is within 3 inches of this, it triggers a free Opportunity Attack from this unit.  This can be avoided with a penalty level; </w:t>
-            </w:r>
-            <w:proofErr w:type="gramStart"/>
-            <w:r>
-              <w:rPr>
-                <w:sz w:val="16"/>
-                <w:szCs w:val="16"/>
-              </w:rPr>
-              <w:t>otherwise</w:t>
-            </w:r>
-            <w:proofErr w:type="gramEnd"/>
-            <w:r>
-              <w:rPr>
-                <w:sz w:val="16"/>
-                <w:szCs w:val="16"/>
-              </w:rPr>
-              <w:t xml:space="preserve"> this unit automatically explodes, leaving behind a Root Cluster and damaging all enemy units within Range.  The Root Cluster share's this unit's Seed ability</w:t>
+              <w:t>Root, Seed 12, True Damage 2, When an enemy unit is within 3 inches of this, it triggers a free Opportunity Attack from this unit.  This can be avoided with a penalty level; otherwise this unit automatically explodes, leaving behind a Root Cluster and damaging all enemy units within Range.  The Root Cluster share's this unit's Seed ability</w:t>
             </w:r>
           </w:p>
         </w:tc>

</xml_diff>